<commit_message>
updating stats in results sections
</commit_message>
<xml_diff>
--- a/Drafts/Draft_Jun12_2020.docx
+++ b/Drafts/Draft_Jun12_2020.docx
@@ -10202,7 +10202,35 @@
           <w:rFonts w:ascii="Times New Roman" w:hAnsi="Times New Roman" w:cs="Times New Roman"/>
           <w:bCs/>
         </w:rPr>
-        <w:t xml:space="preserve">(_ of _) </w:t>
+        <w:t>(</w:t>
+      </w:r>
+      <w:r>
+        <w:rPr>
+          <w:rFonts w:ascii="Times New Roman" w:hAnsi="Times New Roman" w:cs="Times New Roman"/>
+          <w:bCs/>
+        </w:rPr>
+        <w:t>14</w:t>
+      </w:r>
+      <w:r>
+        <w:rPr>
+          <w:rFonts w:ascii="Times New Roman" w:hAnsi="Times New Roman" w:cs="Times New Roman"/>
+          <w:bCs/>
+        </w:rPr>
+        <w:t xml:space="preserve"> of </w:t>
+      </w:r>
+      <w:r>
+        <w:rPr>
+          <w:rFonts w:ascii="Times New Roman" w:hAnsi="Times New Roman" w:cs="Times New Roman"/>
+          <w:bCs/>
+        </w:rPr>
+        <w:t>19</w:t>
+      </w:r>
+      <w:r>
+        <w:rPr>
+          <w:rFonts w:ascii="Times New Roman" w:hAnsi="Times New Roman" w:cs="Times New Roman"/>
+          <w:bCs/>
+        </w:rPr>
+        <w:t xml:space="preserve">) </w:t>
       </w:r>
       <w:r>
         <w:rPr>
@@ -10258,7 +10286,21 @@
           <w:rFonts w:ascii="Times New Roman" w:hAnsi="Times New Roman" w:cs="Times New Roman"/>
           <w:bCs/>
         </w:rPr>
-        <w:t>86%</w:t>
+        <w:t>8</w:t>
+      </w:r>
+      <w:r>
+        <w:rPr>
+          <w:rFonts w:ascii="Times New Roman" w:hAnsi="Times New Roman" w:cs="Times New Roman"/>
+          <w:bCs/>
+        </w:rPr>
+        <w:t>9</w:t>
+      </w:r>
+      <w:r>
+        <w:rPr>
+          <w:rFonts w:ascii="Times New Roman" w:hAnsi="Times New Roman" w:cs="Times New Roman"/>
+          <w:bCs/>
+        </w:rPr>
+        <w:t>%</w:t>
       </w:r>
       <w:r>
         <w:rPr>
@@ -10272,7 +10314,28 @@
           <w:rFonts w:ascii="Times New Roman" w:hAnsi="Times New Roman" w:cs="Times New Roman"/>
           <w:bCs/>
         </w:rPr>
-        <w:t xml:space="preserve">(_ of _) </w:t>
+        <w:t>(33</w:t>
+      </w:r>
+      <w:r>
+        <w:rPr>
+          <w:rFonts w:ascii="Times New Roman" w:hAnsi="Times New Roman" w:cs="Times New Roman"/>
+          <w:bCs/>
+        </w:rPr>
+        <w:t xml:space="preserve"> of </w:t>
+      </w:r>
+      <w:r>
+        <w:rPr>
+          <w:rFonts w:ascii="Times New Roman" w:hAnsi="Times New Roman" w:cs="Times New Roman"/>
+          <w:bCs/>
+        </w:rPr>
+        <w:t>37</w:t>
+      </w:r>
+      <w:r>
+        <w:rPr>
+          <w:rFonts w:ascii="Times New Roman" w:hAnsi="Times New Roman" w:cs="Times New Roman"/>
+          <w:bCs/>
+        </w:rPr>
+        <w:t xml:space="preserve">) </w:t>
       </w:r>
       <w:r>
         <w:rPr>
@@ -10471,7 +10534,35 @@
           <w:rFonts w:ascii="Times New Roman" w:hAnsi="Times New Roman" w:cs="Times New Roman"/>
           <w:bCs/>
         </w:rPr>
-        <w:t xml:space="preserve">(_ of _) </w:t>
+        <w:t>(</w:t>
+      </w:r>
+      <w:r>
+        <w:rPr>
+          <w:rFonts w:ascii="Times New Roman" w:hAnsi="Times New Roman" w:cs="Times New Roman"/>
+          <w:bCs/>
+        </w:rPr>
+        <w:t>10</w:t>
+      </w:r>
+      <w:r>
+        <w:rPr>
+          <w:rFonts w:ascii="Times New Roman" w:hAnsi="Times New Roman" w:cs="Times New Roman"/>
+          <w:bCs/>
+        </w:rPr>
+        <w:t xml:space="preserve"> of </w:t>
+      </w:r>
+      <w:r>
+        <w:rPr>
+          <w:rFonts w:ascii="Times New Roman" w:hAnsi="Times New Roman" w:cs="Times New Roman"/>
+          <w:bCs/>
+        </w:rPr>
+        <w:t>11</w:t>
+      </w:r>
+      <w:r>
+        <w:rPr>
+          <w:rFonts w:ascii="Times New Roman" w:hAnsi="Times New Roman" w:cs="Times New Roman"/>
+          <w:bCs/>
+        </w:rPr>
+        <w:t xml:space="preserve">) </w:t>
       </w:r>
       <w:r>
         <w:rPr>
@@ -10499,23 +10590,35 @@
           <w:rFonts w:ascii="Times New Roman" w:hAnsi="Times New Roman" w:cs="Times New Roman"/>
           <w:bCs/>
         </w:rPr>
-        <w:t xml:space="preserve"> </w:t>
-      </w:r>
-      <w:proofErr w:type="gramStart"/>
-      <w:r>
-        <w:rPr>
-          <w:rFonts w:ascii="Times New Roman" w:hAnsi="Times New Roman" w:cs="Times New Roman"/>
-          <w:bCs/>
-        </w:rPr>
-        <w:t>( _</w:t>
-      </w:r>
-      <w:proofErr w:type="gramEnd"/>
-      <w:r>
-        <w:rPr>
-          <w:rFonts w:ascii="Times New Roman" w:hAnsi="Times New Roman" w:cs="Times New Roman"/>
-          <w:bCs/>
-        </w:rPr>
-        <w:t xml:space="preserve"> of _)</w:t>
+        <w:t xml:space="preserve"> (</w:t>
+      </w:r>
+      <w:r>
+        <w:rPr>
+          <w:rFonts w:ascii="Times New Roman" w:hAnsi="Times New Roman" w:cs="Times New Roman"/>
+          <w:bCs/>
+        </w:rPr>
+        <w:t>4</w:t>
+      </w:r>
+      <w:r>
+        <w:rPr>
+          <w:rFonts w:ascii="Times New Roman" w:hAnsi="Times New Roman" w:cs="Times New Roman"/>
+          <w:bCs/>
+        </w:rPr>
+        <w:t xml:space="preserve"> of </w:t>
+      </w:r>
+      <w:r>
+        <w:rPr>
+          <w:rFonts w:ascii="Times New Roman" w:hAnsi="Times New Roman" w:cs="Times New Roman"/>
+          <w:bCs/>
+        </w:rPr>
+        <w:t>8</w:t>
+      </w:r>
+      <w:r>
+        <w:rPr>
+          <w:rFonts w:ascii="Times New Roman" w:hAnsi="Times New Roman" w:cs="Times New Roman"/>
+          <w:bCs/>
+        </w:rPr>
+        <w:t>)</w:t>
       </w:r>
       <w:r>
         <w:rPr>

</xml_diff>

<commit_message>
updating text with new stats
</commit_message>
<xml_diff>
--- a/Drafts/Draft_Jun12_2020.docx
+++ b/Drafts/Draft_Jun12_2020.docx
@@ -7255,12 +7255,6 @@
           <w:rFonts w:ascii="Times New Roman" w:hAnsi="Times New Roman" w:cs="Times New Roman"/>
         </w:rPr>
         <w:t xml:space="preserve"> et al. 2017). </w:t>
-      </w:r>
-      <w:r>
-        <w:rPr>
-          <w:rFonts w:ascii="Times New Roman" w:hAnsi="Times New Roman" w:cs="Times New Roman"/>
-        </w:rPr>
-        <w:t xml:space="preserve">We conducted all analyses of diet richness and composition on concatenated ASVs at the taxonomic level (e.g. species, genus, family, order) for which all ASVs had been assigned a taxonomy. </w:t>
       </w:r>
     </w:p>
     <w:p>
@@ -8041,6 +8035,22 @@
         </w:rPr>
         <w:t xml:space="preserve">. </w:t>
       </w:r>
+    </w:p>
+    <w:p>
+      <w:pPr>
+        <w:rPr>
+          <w:rFonts w:ascii="Times New Roman" w:hAnsi="Times New Roman" w:cs="Times New Roman"/>
+          <w:bCs/>
+        </w:rPr>
+      </w:pPr>
+    </w:p>
+    <w:p>
+      <w:pPr>
+        <w:rPr>
+          <w:rFonts w:ascii="Times New Roman" w:hAnsi="Times New Roman" w:cs="Times New Roman"/>
+          <w:bCs/>
+        </w:rPr>
+      </w:pPr>
       <w:r>
         <w:rPr>
           <w:rFonts w:ascii="Times New Roman" w:hAnsi="Times New Roman" w:cs="Times New Roman"/>
@@ -8238,28 +8248,72 @@
           <w:rFonts w:ascii="Times New Roman" w:hAnsi="Times New Roman" w:cs="Times New Roman"/>
           <w:bCs/>
         </w:rPr>
-        <w:t xml:space="preserve"> because BLAST and BOLD matched multiple ASVs to the same species</w:t>
-      </w:r>
-      <w:r>
-        <w:rPr>
-          <w:rFonts w:ascii="Times New Roman" w:hAnsi="Times New Roman" w:cs="Times New Roman"/>
-          <w:bCs/>
-        </w:rPr>
-        <w:t>, genus, and family</w:t>
-      </w:r>
-      <w:r>
-        <w:rPr>
-          <w:rFonts w:ascii="Times New Roman" w:hAnsi="Times New Roman" w:cs="Times New Roman"/>
-          <w:bCs/>
-        </w:rPr>
-        <w:t xml:space="preserve"> taxonomy, we concatenated all ASVs based on shared taxonomic assignment</w:t>
-      </w:r>
-      <w:r>
-        <w:rPr>
-          <w:rFonts w:ascii="Times New Roman" w:hAnsi="Times New Roman" w:cs="Times New Roman"/>
-          <w:bCs/>
-        </w:rPr>
-        <w:t xml:space="preserve">. We did this by determining the lowest taxonomic assignment given to all ASVs (e.g. species, genus, family, or order), and then combining ASVs which matched to this taxonomic level into one potential diet item with cumulative read abundance (i.e. all ASVs matched to family and the multiple ASVs matched to </w:t>
+        <w:t xml:space="preserve"> because BLAST and BOLD matched multiple ASVs to the same </w:t>
+      </w:r>
+      <w:r>
+        <w:rPr>
+          <w:rFonts w:ascii="Times New Roman" w:hAnsi="Times New Roman" w:cs="Times New Roman"/>
+          <w:bCs/>
+        </w:rPr>
+        <w:t>taxonomies (e.g. at species, genus, or family level)</w:t>
+      </w:r>
+      <w:r>
+        <w:rPr>
+          <w:rFonts w:ascii="Times New Roman" w:hAnsi="Times New Roman" w:cs="Times New Roman"/>
+          <w:bCs/>
+        </w:rPr>
+        <w:t>, we concatenated all ASVs based on shared taxonomic assignment</w:t>
+      </w:r>
+      <w:r>
+        <w:rPr>
+          <w:rFonts w:ascii="Times New Roman" w:hAnsi="Times New Roman" w:cs="Times New Roman"/>
+          <w:bCs/>
+        </w:rPr>
+        <w:t xml:space="preserve">. </w:t>
+      </w:r>
+      <w:r>
+        <w:rPr>
+          <w:rFonts w:ascii="Times New Roman" w:hAnsi="Times New Roman" w:cs="Times New Roman"/>
+          <w:bCs/>
+        </w:rPr>
+        <w:t xml:space="preserve">All ASVs received a family-level taxonomic assignment, and family-level analyses are common in DNA metabarcoding studies (e.g. </w:t>
+      </w:r>
+      <w:proofErr w:type="spellStart"/>
+      <w:r>
+        <w:rPr>
+          <w:rFonts w:ascii="Times New Roman" w:hAnsi="Times New Roman" w:cs="Times New Roman"/>
+          <w:bCs/>
+        </w:rPr>
+        <w:t>Kartzinel</w:t>
+      </w:r>
+      <w:proofErr w:type="spellEnd"/>
+      <w:r>
+        <w:rPr>
+          <w:rFonts w:ascii="Times New Roman" w:hAnsi="Times New Roman" w:cs="Times New Roman"/>
+          <w:bCs/>
+        </w:rPr>
+        <w:t xml:space="preserve"> et al.), so we chose to concatenate at the family level. </w:t>
+      </w:r>
+      <w:r>
+        <w:rPr>
+          <w:rFonts w:ascii="Times New Roman" w:hAnsi="Times New Roman" w:cs="Times New Roman"/>
+          <w:bCs/>
+        </w:rPr>
+        <w:t xml:space="preserve">We did this by combining ASVs which matched </w:t>
+      </w:r>
+      <w:r>
+        <w:rPr>
+          <w:rFonts w:ascii="Times New Roman" w:hAnsi="Times New Roman" w:cs="Times New Roman"/>
+          <w:bCs/>
+        </w:rPr>
+        <w:t>at the family level</w:t>
+      </w:r>
+      <w:r>
+        <w:rPr>
+          <w:rFonts w:ascii="Times New Roman" w:hAnsi="Times New Roman" w:cs="Times New Roman"/>
+          <w:bCs/>
+        </w:rPr>
+        <w:t xml:space="preserve"> into one potential diet item with cumulative read abundance (i.e. all ASVs matched to </w:t>
       </w:r>
       <w:r>
         <w:rPr>
@@ -8514,8 +8568,67 @@
           <w:rFonts w:ascii="Times New Roman" w:hAnsi="Times New Roman" w:cs="Times New Roman"/>
           <w:bCs/>
         </w:rPr>
+        <w:t xml:space="preserve">Because potential </w:t>
+      </w:r>
+      <w:r>
+        <w:rPr>
+          <w:rFonts w:ascii="Times New Roman" w:hAnsi="Times New Roman" w:cs="Times New Roman"/>
+          <w:bCs/>
+        </w:rPr>
+        <w:t>diet</w:t>
+      </w:r>
+      <w:r>
+        <w:rPr>
+          <w:rFonts w:ascii="Times New Roman" w:hAnsi="Times New Roman" w:cs="Times New Roman"/>
+          <w:bCs/>
+        </w:rPr>
+        <w:t xml:space="preserve"> DNA can represent a rare subset of total sequence abundance in DNA metabarcoding studies (</w:t>
+      </w:r>
+      <w:r>
+        <w:rPr>
+          <w:rFonts w:ascii="Times New Roman" w:hAnsi="Times New Roman" w:cs="Times New Roman"/>
+          <w:bCs/>
+        </w:rPr>
+        <w:t xml:space="preserve">e.g. 0.03 – 8.43 percent of all sequencing reads in one study; </w:t>
+      </w:r>
+      <w:proofErr w:type="spellStart"/>
+      <w:r>
+        <w:rPr>
+          <w:rFonts w:ascii="Times New Roman" w:hAnsi="Times New Roman" w:cs="Times New Roman"/>
+          <w:bCs/>
+        </w:rPr>
         <w:lastRenderedPageBreak/>
-        <w:t xml:space="preserve">Because potential </w:t>
+        <w:t>Krehenwinkel</w:t>
+      </w:r>
+      <w:proofErr w:type="spellEnd"/>
+      <w:r>
+        <w:rPr>
+          <w:rFonts w:ascii="Times New Roman" w:hAnsi="Times New Roman" w:cs="Times New Roman"/>
+          <w:bCs/>
+        </w:rPr>
+        <w:t xml:space="preserve"> et al. 2016), we also wanted to determine whether surface sterilization altered this proportion of reads assigned to possible diet. Again, because contaminants can represent </w:t>
+      </w:r>
+      <w:commentRangeStart w:id="98"/>
+      <w:r>
+        <w:rPr>
+          <w:rFonts w:ascii="Times New Roman" w:hAnsi="Times New Roman" w:cs="Times New Roman"/>
+          <w:bCs/>
+        </w:rPr>
+        <w:t xml:space="preserve">artificial </w:t>
+      </w:r>
+      <w:commentRangeEnd w:id="98"/>
+      <w:r>
+        <w:rPr>
+          <w:rStyle w:val="CommentReference"/>
+        </w:rPr>
+        <w:commentReference w:id="98"/>
+      </w:r>
+      <w:r>
+        <w:rPr>
+          <w:rFonts w:ascii="Times New Roman" w:hAnsi="Times New Roman" w:cs="Times New Roman"/>
+          <w:bCs/>
+        </w:rPr>
+        <w:t xml:space="preserve">diet or can be non-diet items, surface contamination, and therefore, surface sterilization, could lead to either an increase or decrease in the proportion of reads representing potential </w:t>
       </w:r>
       <w:r>
         <w:rPr>
@@ -8529,65 +8642,6 @@
           <w:rFonts w:ascii="Times New Roman" w:hAnsi="Times New Roman" w:cs="Times New Roman"/>
           <w:bCs/>
         </w:rPr>
-        <w:t xml:space="preserve"> DNA can represent a rare subset of total sequence abundance in DNA metabarcoding studies (</w:t>
-      </w:r>
-      <w:r>
-        <w:rPr>
-          <w:rFonts w:ascii="Times New Roman" w:hAnsi="Times New Roman" w:cs="Times New Roman"/>
-          <w:bCs/>
-        </w:rPr>
-        <w:t xml:space="preserve">e.g. 0.03 – 8.43 percent of all sequencing reads in one study; </w:t>
-      </w:r>
-      <w:proofErr w:type="spellStart"/>
-      <w:r>
-        <w:rPr>
-          <w:rFonts w:ascii="Times New Roman" w:hAnsi="Times New Roman" w:cs="Times New Roman"/>
-          <w:bCs/>
-        </w:rPr>
-        <w:t>Krehenwinkel</w:t>
-      </w:r>
-      <w:proofErr w:type="spellEnd"/>
-      <w:r>
-        <w:rPr>
-          <w:rFonts w:ascii="Times New Roman" w:hAnsi="Times New Roman" w:cs="Times New Roman"/>
-          <w:bCs/>
-        </w:rPr>
-        <w:t xml:space="preserve"> et al. 2016), we also wanted to determine whether surface sterilization altered this proportion of reads assigned to possible diet. Again, because contaminants can represent </w:t>
-      </w:r>
-      <w:commentRangeStart w:id="98"/>
-      <w:r>
-        <w:rPr>
-          <w:rFonts w:ascii="Times New Roman" w:hAnsi="Times New Roman" w:cs="Times New Roman"/>
-          <w:bCs/>
-        </w:rPr>
-        <w:t xml:space="preserve">artificial </w:t>
-      </w:r>
-      <w:commentRangeEnd w:id="98"/>
-      <w:r>
-        <w:rPr>
-          <w:rStyle w:val="CommentReference"/>
-        </w:rPr>
-        <w:commentReference w:id="98"/>
-      </w:r>
-      <w:r>
-        <w:rPr>
-          <w:rFonts w:ascii="Times New Roman" w:hAnsi="Times New Roman" w:cs="Times New Roman"/>
-          <w:bCs/>
-        </w:rPr>
-        <w:t xml:space="preserve">diet or can be non-diet items, surface contamination, and therefore, surface sterilization, could lead to either an increase or decrease in the proportion of reads representing potential </w:t>
-      </w:r>
-      <w:r>
-        <w:rPr>
-          <w:rFonts w:ascii="Times New Roman" w:hAnsi="Times New Roman" w:cs="Times New Roman"/>
-          <w:bCs/>
-        </w:rPr>
-        <w:t>diet</w:t>
-      </w:r>
-      <w:r>
-        <w:rPr>
-          <w:rFonts w:ascii="Times New Roman" w:hAnsi="Times New Roman" w:cs="Times New Roman"/>
-          <w:bCs/>
-        </w:rPr>
         <w:t xml:space="preserve">. </w:t>
       </w:r>
       <w:r>
@@ -8595,7 +8649,21 @@
           <w:rFonts w:ascii="Times New Roman" w:hAnsi="Times New Roman" w:cs="Times New Roman"/>
           <w:bCs/>
         </w:rPr>
-        <w:t>To test whether surface sterilization altered the proportion of DNA representing potential diet items, we assessed per sample potential diet DNA proportion for both sets of consumers (mesocosm and field) separately. For this analysis, we subset only consumer individuals for which we detected diet DNA</w:t>
+        <w:t xml:space="preserve">To test whether surface sterilization altered the proportion of DNA representing potential diet items, we assessed per sample potential diet DNA proportion for both sets of consumers (mesocosm and </w:t>
+      </w:r>
+      <w:r>
+        <w:rPr>
+          <w:rFonts w:ascii="Times New Roman" w:hAnsi="Times New Roman" w:cs="Times New Roman"/>
+          <w:bCs/>
+        </w:rPr>
+        <w:t>natural environment</w:t>
+      </w:r>
+      <w:r>
+        <w:rPr>
+          <w:rFonts w:ascii="Times New Roman" w:hAnsi="Times New Roman" w:cs="Times New Roman"/>
+          <w:bCs/>
+        </w:rPr>
+        <w:t>) separately. For this analysis, we subset only consumer individuals for which we detected diet DNA</w:t>
       </w:r>
       <w:ins w:id="99" w:author="Austen Apigo" w:date="2020-06-08T12:00:00Z">
         <w:r>
@@ -8606,16 +8674,14 @@
           <w:t xml:space="preserve"> (n = </w:t>
         </w:r>
       </w:ins>
-      <w:ins w:id="100" w:author="Austen Apigo" w:date="2020-06-11T09:24:00Z">
-        <w:r>
-          <w:rPr>
-            <w:rFonts w:ascii="Times New Roman" w:hAnsi="Times New Roman" w:cs="Times New Roman"/>
-            <w:bCs/>
-          </w:rPr>
-          <w:t>X</w:t>
-        </w:r>
-      </w:ins>
-      <w:ins w:id="101" w:author="Austen Apigo" w:date="2020-06-08T12:00:00Z">
+      <w:r>
+        <w:rPr>
+          <w:rFonts w:ascii="Times New Roman" w:hAnsi="Times New Roman" w:cs="Times New Roman"/>
+          <w:bCs/>
+        </w:rPr>
+        <w:t>14</w:t>
+      </w:r>
+      <w:ins w:id="100" w:author="Austen Apigo" w:date="2020-06-08T12:00:00Z">
         <w:r>
           <w:rPr>
             <w:rFonts w:ascii="Times New Roman" w:hAnsi="Times New Roman" w:cs="Times New Roman"/>
@@ -8624,16 +8690,14 @@
           <w:t xml:space="preserve"> out of </w:t>
         </w:r>
       </w:ins>
-      <w:ins w:id="102" w:author="Austen Apigo" w:date="2020-06-11T09:24:00Z">
-        <w:r>
-          <w:rPr>
-            <w:rFonts w:ascii="Times New Roman" w:hAnsi="Times New Roman" w:cs="Times New Roman"/>
-            <w:bCs/>
-          </w:rPr>
-          <w:t>X</w:t>
-        </w:r>
-      </w:ins>
-      <w:ins w:id="103" w:author="Austen Apigo" w:date="2020-06-08T12:00:00Z">
+      <w:r>
+        <w:rPr>
+          <w:rFonts w:ascii="Times New Roman" w:hAnsi="Times New Roman" w:cs="Times New Roman"/>
+          <w:bCs/>
+        </w:rPr>
+        <w:t>19 for mesocosm; 33 of 37 for natural environment</w:t>
+      </w:r>
+      <w:ins w:id="101" w:author="Austen Apigo" w:date="2020-06-08T12:00:00Z">
         <w:r>
           <w:rPr>
             <w:rFonts w:ascii="Times New Roman" w:hAnsi="Times New Roman" w:cs="Times New Roman"/>
@@ -8714,8 +8778,8 @@
         </w:rPr>
         <w:t xml:space="preserve">Poisson or negative binomial distribution (to correct for overdispersion when needed). </w:t>
       </w:r>
-      <w:commentRangeStart w:id="104"/>
-      <w:commentRangeStart w:id="105"/>
+      <w:commentRangeStart w:id="102"/>
+      <w:commentRangeStart w:id="103"/>
       <w:r>
         <w:rPr>
           <w:rFonts w:ascii="Times New Roman" w:hAnsi="Times New Roman" w:cs="Times New Roman"/>
@@ -8820,19 +8884,19 @@
         </w:rPr>
         <w:t>-Hernandez et al. 2018).</w:t>
       </w:r>
-      <w:commentRangeEnd w:id="104"/>
+      <w:commentRangeEnd w:id="102"/>
       <w:r>
         <w:rPr>
           <w:rStyle w:val="CommentReference"/>
         </w:rPr>
-        <w:commentReference w:id="104"/>
-      </w:r>
-      <w:commentRangeEnd w:id="105"/>
+        <w:commentReference w:id="102"/>
+      </w:r>
+      <w:commentRangeEnd w:id="103"/>
       <w:r>
         <w:rPr>
           <w:rStyle w:val="CommentReference"/>
         </w:rPr>
-        <w:commentReference w:id="105"/>
+        <w:commentReference w:id="103"/>
       </w:r>
       <w:r>
         <w:rPr>
@@ -9018,7 +9082,7 @@
         </w:rPr>
         <w:t xml:space="preserve">). We assessed whether </w:t>
       </w:r>
-      <w:commentRangeStart w:id="106"/>
+      <w:commentRangeStart w:id="104"/>
       <w:r>
         <w:rPr>
           <w:rFonts w:ascii="Times New Roman" w:hAnsi="Times New Roman" w:cs="Times New Roman"/>
@@ -9026,7 +9090,7 @@
         </w:rPr>
         <w:t>surface contamination</w:t>
       </w:r>
-      <w:ins w:id="107" w:author="Austen Apigo" w:date="2020-06-11T09:50:00Z">
+      <w:ins w:id="105" w:author="Austen Apigo" w:date="2020-06-11T09:50:00Z">
         <w:r>
           <w:rPr>
             <w:rFonts w:ascii="Times New Roman" w:hAnsi="Times New Roman" w:cs="Times New Roman"/>
@@ -9034,15 +9098,15 @@
           </w:rPr>
           <w:t xml:space="preserve"> </w:t>
         </w:r>
-        <w:commentRangeEnd w:id="106"/>
+        <w:commentRangeEnd w:id="104"/>
         <w:r>
           <w:rPr>
             <w:rStyle w:val="CommentReference"/>
           </w:rPr>
-          <w:commentReference w:id="106"/>
+          <w:commentReference w:id="104"/>
         </w:r>
       </w:ins>
-      <w:del w:id="108" w:author="Austen Apigo" w:date="2020-06-11T09:50:00Z">
+      <w:del w:id="106" w:author="Austen Apigo" w:date="2020-06-11T09:50:00Z">
         <w:r>
           <w:rPr>
             <w:rFonts w:ascii="Times New Roman" w:hAnsi="Times New Roman" w:cs="Times New Roman"/>
@@ -9114,7 +9178,7 @@
         </w:rPr>
         <w:t xml:space="preserve">, </w:t>
       </w:r>
-      <w:commentRangeStart w:id="109"/>
+      <w:commentRangeStart w:id="107"/>
       <w:r>
         <w:rPr>
           <w:rFonts w:ascii="Times New Roman" w:hAnsi="Times New Roman" w:cs="Times New Roman"/>
@@ -9122,7 +9186,7 @@
         </w:rPr>
         <w:t xml:space="preserve">we assessed </w:t>
       </w:r>
-      <w:ins w:id="110" w:author="Austen Apigo" w:date="2020-06-11T09:55:00Z">
+      <w:ins w:id="108" w:author="Austen Apigo" w:date="2020-06-11T09:55:00Z">
         <w:r>
           <w:rPr>
             <w:rFonts w:ascii="Times New Roman" w:hAnsi="Times New Roman" w:cs="Times New Roman"/>
@@ -9131,7 +9195,7 @@
           <w:t>differences</w:t>
         </w:r>
       </w:ins>
-      <w:ins w:id="111" w:author="Austen Apigo" w:date="2020-06-11T09:52:00Z">
+      <w:ins w:id="109" w:author="Austen Apigo" w:date="2020-06-11T09:52:00Z">
         <w:r>
           <w:rPr>
             <w:rFonts w:ascii="Times New Roman" w:hAnsi="Times New Roman" w:cs="Times New Roman"/>
@@ -9168,7 +9232,7 @@
         </w:rPr>
         <w:t xml:space="preserve"> richness</w:t>
       </w:r>
-      <w:ins w:id="112" w:author="Austen Apigo" w:date="2020-06-11T09:52:00Z">
+      <w:ins w:id="110" w:author="Austen Apigo" w:date="2020-06-11T09:52:00Z">
         <w:r>
           <w:rPr>
             <w:rFonts w:ascii="Times New Roman" w:hAnsi="Times New Roman" w:cs="Times New Roman"/>
@@ -9184,12 +9248,12 @@
         </w:rPr>
         <w:t xml:space="preserve"> </w:t>
       </w:r>
-      <w:commentRangeEnd w:id="109"/>
+      <w:commentRangeEnd w:id="107"/>
       <w:r>
         <w:rPr>
           <w:rStyle w:val="CommentReference"/>
         </w:rPr>
-        <w:commentReference w:id="109"/>
+        <w:commentReference w:id="107"/>
       </w:r>
       <w:r>
         <w:rPr>
@@ -9217,7 +9281,21 @@
           <w:rFonts w:ascii="Times New Roman" w:hAnsi="Times New Roman" w:cs="Times New Roman"/>
           <w:bCs/>
         </w:rPr>
-        <w:t xml:space="preserve"> species per sample as the response variable, surface sterilization</w:t>
+        <w:t xml:space="preserve"> </w:t>
+      </w:r>
+      <w:r>
+        <w:rPr>
+          <w:rFonts w:ascii="Times New Roman" w:hAnsi="Times New Roman" w:cs="Times New Roman"/>
+          <w:bCs/>
+        </w:rPr>
+        <w:t>items (at lowest resolved taxonomic level, above)</w:t>
+      </w:r>
+      <w:r>
+        <w:rPr>
+          <w:rFonts w:ascii="Times New Roman" w:hAnsi="Times New Roman" w:cs="Times New Roman"/>
+          <w:bCs/>
+        </w:rPr>
+        <w:t xml:space="preserve"> per sample as the response variable, surface sterilization</w:t>
       </w:r>
       <w:r>
         <w:rPr>
@@ -9273,7 +9351,21 @@
           <w:rFonts w:ascii="Times New Roman" w:hAnsi="Times New Roman" w:cs="Times New Roman"/>
           <w:bCs/>
         </w:rPr>
-        <w:t xml:space="preserve"> species composition between surface sterilized and unsterilized </w:t>
+        <w:t xml:space="preserve"> </w:t>
+      </w:r>
+      <w:r>
+        <w:rPr>
+          <w:rFonts w:ascii="Times New Roman" w:hAnsi="Times New Roman" w:cs="Times New Roman"/>
+          <w:bCs/>
+        </w:rPr>
+        <w:t xml:space="preserve">items (again, at lowest resolved taxonomic level, above) </w:t>
+      </w:r>
+      <w:r>
+        <w:rPr>
+          <w:rFonts w:ascii="Times New Roman" w:hAnsi="Times New Roman" w:cs="Times New Roman"/>
+          <w:bCs/>
+        </w:rPr>
+        <w:t xml:space="preserve">composition between surface sterilized and unsterilized </w:t>
       </w:r>
       <w:r>
         <w:rPr>
@@ -9502,7 +9594,7 @@
         <w:lastRenderedPageBreak/>
         <w:t xml:space="preserve">field consumer potential diet item PERMANOVA with </w:t>
       </w:r>
-      <w:commentRangeStart w:id="113"/>
+      <w:commentRangeStart w:id="111"/>
       <w:r>
         <w:rPr>
           <w:rFonts w:ascii="Times New Roman" w:hAnsi="Times New Roman" w:cs="Times New Roman"/>
@@ -9510,12 +9602,12 @@
         </w:rPr>
         <w:t>abundance data and also conducted both presence-absence</w:t>
       </w:r>
-      <w:commentRangeEnd w:id="113"/>
+      <w:commentRangeEnd w:id="111"/>
       <w:r>
         <w:rPr>
           <w:rStyle w:val="CommentReference"/>
         </w:rPr>
-        <w:commentReference w:id="113"/>
+        <w:commentReference w:id="111"/>
       </w:r>
       <w:r>
         <w:rPr>
@@ -9804,8 +9896,8 @@
         </w:rPr>
         <w:t xml:space="preserve">Amplification success across all samples was </w:t>
       </w:r>
-      <w:commentRangeStart w:id="114"/>
-      <w:commentRangeStart w:id="115"/>
+      <w:commentRangeStart w:id="112"/>
+      <w:commentRangeStart w:id="113"/>
       <w:r>
         <w:rPr>
           <w:rFonts w:ascii="Times New Roman" w:hAnsi="Times New Roman" w:cs="Times New Roman"/>
@@ -9820,19 +9912,19 @@
         </w:rPr>
         <w:t>f 72</w:t>
       </w:r>
-      <w:commentRangeEnd w:id="114"/>
+      <w:commentRangeEnd w:id="112"/>
       <w:r>
         <w:rPr>
           <w:rStyle w:val="CommentReference"/>
         </w:rPr>
-        <w:commentReference w:id="114"/>
-      </w:r>
-      <w:commentRangeEnd w:id="115"/>
+        <w:commentReference w:id="112"/>
+      </w:r>
+      <w:commentRangeEnd w:id="113"/>
       <w:r>
         <w:rPr>
           <w:rStyle w:val="CommentReference"/>
         </w:rPr>
-        <w:commentReference w:id="115"/>
+        <w:commentReference w:id="113"/>
       </w:r>
       <w:r>
         <w:rPr>
@@ -10039,7 +10131,7 @@
         </w:rPr>
         <w:t xml:space="preserve">176) of the ASVs </w:t>
       </w:r>
-      <w:del w:id="116" w:author="Austen Apigo" w:date="2020-06-11T10:00:00Z">
+      <w:del w:id="114" w:author="Austen Apigo" w:date="2020-06-11T10:00:00Z">
         <w:r>
           <w:rPr>
             <w:rFonts w:ascii="Times New Roman" w:hAnsi="Times New Roman" w:cs="Times New Roman"/>
@@ -10048,7 +10140,7 @@
           <w:delText xml:space="preserve">received </w:delText>
         </w:r>
       </w:del>
-      <w:ins w:id="117" w:author="Austen Apigo" w:date="2020-06-11T10:00:00Z">
+      <w:ins w:id="115" w:author="Austen Apigo" w:date="2020-06-11T10:00:00Z">
         <w:r>
           <w:rPr>
             <w:rFonts w:ascii="Times New Roman" w:hAnsi="Times New Roman" w:cs="Times New Roman"/>
@@ -10089,7 +10181,7 @@
           <w:iCs/>
         </w:rPr>
       </w:pPr>
-      <w:commentRangeStart w:id="118"/>
+      <w:commentRangeStart w:id="116"/>
       <w:r>
         <w:rPr>
           <w:rFonts w:ascii="Times New Roman" w:hAnsi="Times New Roman" w:cs="Times New Roman"/>
@@ -10108,12 +10200,12 @@
         </w:rPr>
         <w:t>diet</w:t>
       </w:r>
-      <w:commentRangeEnd w:id="118"/>
+      <w:commentRangeEnd w:id="116"/>
       <w:r>
         <w:rPr>
           <w:rStyle w:val="CommentReference"/>
         </w:rPr>
-        <w:commentReference w:id="118"/>
+        <w:commentReference w:id="116"/>
       </w:r>
     </w:p>
     <w:p>
@@ -10144,7 +10236,7 @@
         </w:rPr>
         <w:t>diet</w:t>
       </w:r>
-      <w:ins w:id="119" w:author="Austen Apigo" w:date="2020-06-08T13:51:00Z">
+      <w:ins w:id="117" w:author="Austen Apigo" w:date="2020-06-08T13:51:00Z">
         <w:r>
           <w:rPr>
             <w:rFonts w:ascii="Times New Roman" w:hAnsi="Times New Roman" w:cs="Times New Roman"/>
@@ -10776,7 +10868,7 @@
           <w:bCs/>
         </w:rPr>
       </w:pPr>
-      <w:commentRangeStart w:id="120"/>
+      <w:commentRangeStart w:id="118"/>
       <w:r>
         <w:rPr>
           <w:rFonts w:ascii="Times New Roman" w:hAnsi="Times New Roman" w:cs="Times New Roman"/>
@@ -10784,12 +10876,12 @@
         </w:rPr>
         <w:t xml:space="preserve">Offered potential diet </w:t>
       </w:r>
-      <w:commentRangeEnd w:id="120"/>
+      <w:commentRangeEnd w:id="118"/>
       <w:r>
         <w:rPr>
           <w:rStyle w:val="CommentReference"/>
         </w:rPr>
-        <w:commentReference w:id="120"/>
+        <w:commentReference w:id="118"/>
       </w:r>
       <w:r>
         <w:rPr>
@@ -10917,7 +11009,14 @@
           <w:rFonts w:ascii="Times New Roman" w:hAnsi="Times New Roman" w:cs="Times New Roman"/>
           <w:bCs/>
         </w:rPr>
-        <w:t>1.0%</w:t>
+        <w:t xml:space="preserve">1.0 </w:t>
+      </w:r>
+      <w:r>
+        <w:rPr>
+          <w:rFonts w:ascii="Times New Roman" w:hAnsi="Times New Roman" w:cs="Times New Roman"/>
+          <w:bCs/>
+        </w:rPr>
+        <w:t>%</w:t>
       </w:r>
       <w:r>
         <w:rPr>
@@ -11139,21 +11238,63 @@
           <w:rFonts w:ascii="Times New Roman" w:hAnsi="Times New Roman" w:cs="Times New Roman"/>
           <w:bCs/>
         </w:rPr>
-        <w:t>1.97</w:t>
-      </w:r>
-      <w:r>
-        <w:rPr>
-          <w:rFonts w:ascii="Times New Roman" w:hAnsi="Times New Roman" w:cs="Times New Roman"/>
-          <w:bCs/>
-        </w:rPr>
-        <w:t xml:space="preserve"> (± </w:t>
-      </w:r>
-      <w:r>
-        <w:rPr>
-          <w:rFonts w:ascii="Times New Roman" w:hAnsi="Times New Roman" w:cs="Times New Roman"/>
-          <w:bCs/>
-        </w:rPr>
-        <w:t xml:space="preserve">0.04) per individual sample, with a maximum of 6 </w:t>
+        <w:t xml:space="preserve">2.08 </w:t>
+      </w:r>
+      <w:r>
+        <w:rPr>
+          <w:rFonts w:ascii="Times New Roman" w:hAnsi="Times New Roman" w:cs="Times New Roman"/>
+          <w:bCs/>
+        </w:rPr>
+        <w:t xml:space="preserve">(± </w:t>
+      </w:r>
+      <w:r>
+        <w:rPr>
+          <w:rFonts w:ascii="Times New Roman" w:hAnsi="Times New Roman" w:cs="Times New Roman"/>
+          <w:bCs/>
+        </w:rPr>
+        <w:t>0.</w:t>
+      </w:r>
+      <w:r>
+        <w:rPr>
+          <w:rFonts w:ascii="Times New Roman" w:hAnsi="Times New Roman" w:cs="Times New Roman"/>
+          <w:bCs/>
+        </w:rPr>
+        <w:t>26</w:t>
+      </w:r>
+      <w:r>
+        <w:rPr>
+          <w:rFonts w:ascii="Times New Roman" w:hAnsi="Times New Roman" w:cs="Times New Roman"/>
+          <w:bCs/>
+        </w:rPr>
+        <w:t xml:space="preserve">) </w:t>
+      </w:r>
+      <w:r>
+        <w:rPr>
+          <w:rFonts w:ascii="Times New Roman" w:hAnsi="Times New Roman" w:cs="Times New Roman"/>
+          <w:bCs/>
+        </w:rPr>
+        <w:t xml:space="preserve">diet families </w:t>
+      </w:r>
+      <w:r>
+        <w:rPr>
+          <w:rFonts w:ascii="Times New Roman" w:hAnsi="Times New Roman" w:cs="Times New Roman"/>
+          <w:bCs/>
+        </w:rPr>
+        <w:t xml:space="preserve">per individual sample, with a maximum of </w:t>
+      </w:r>
+      <w:r>
+        <w:rPr>
+          <w:rFonts w:ascii="Times New Roman" w:hAnsi="Times New Roman" w:cs="Times New Roman"/>
+          <w:bCs/>
+        </w:rPr>
+        <w:t>5</w:t>
+      </w:r>
+      <w:r>
+        <w:rPr>
+          <w:rFonts w:ascii="Times New Roman" w:hAnsi="Times New Roman" w:cs="Times New Roman"/>
+          <w:bCs/>
+        </w:rPr>
+        <w:t xml:space="preserve"> </w:t>
       </w:r>
       <w:r>
         <w:rPr>
@@ -11167,7 +11308,21 @@
           <w:rFonts w:ascii="Times New Roman" w:hAnsi="Times New Roman" w:cs="Times New Roman"/>
           <w:bCs/>
         </w:rPr>
-        <w:t xml:space="preserve"> species in one </w:t>
+        <w:t xml:space="preserve"> </w:t>
+      </w:r>
+      <w:r>
+        <w:rPr>
+          <w:rFonts w:ascii="Times New Roman" w:hAnsi="Times New Roman" w:cs="Times New Roman"/>
+          <w:bCs/>
+        </w:rPr>
+        <w:t>families</w:t>
+      </w:r>
+      <w:r>
+        <w:rPr>
+          <w:rFonts w:ascii="Times New Roman" w:hAnsi="Times New Roman" w:cs="Times New Roman"/>
+          <w:bCs/>
+        </w:rPr>
+        <w:t xml:space="preserve"> in one </w:t>
       </w:r>
       <w:r>
         <w:rPr>
@@ -11202,232 +11357,49 @@
           <w:rFonts w:ascii="Times New Roman" w:hAnsi="Times New Roman" w:cs="Times New Roman"/>
           <w:bCs/>
         </w:rPr>
-        <w:t>The best model for potential diet species composition also did not include surface sterilization treatment as a fixed effect. Potential diet species composition consisted of nineteen species from nine arthropod orders (</w:t>
-      </w:r>
-      <w:proofErr w:type="spellStart"/>
-      <w:r>
-        <w:rPr>
-          <w:rFonts w:ascii="Times New Roman" w:hAnsi="Times New Roman" w:cs="Times New Roman"/>
-          <w:bCs/>
-        </w:rPr>
-        <w:t>Insecta</w:t>
-      </w:r>
-      <w:proofErr w:type="spellEnd"/>
-      <w:r>
-        <w:rPr>
-          <w:rFonts w:ascii="Times New Roman" w:hAnsi="Times New Roman" w:cs="Times New Roman"/>
-          <w:bCs/>
-        </w:rPr>
-        <w:t xml:space="preserve">: Dermaptera, </w:t>
-      </w:r>
-      <w:proofErr w:type="spellStart"/>
-      <w:r>
-        <w:rPr>
-          <w:rFonts w:ascii="Times New Roman" w:hAnsi="Times New Roman" w:cs="Times New Roman"/>
-          <w:bCs/>
-        </w:rPr>
-        <w:t>Blattodea</w:t>
-      </w:r>
-      <w:proofErr w:type="spellEnd"/>
-      <w:r>
-        <w:rPr>
-          <w:rFonts w:ascii="Times New Roman" w:hAnsi="Times New Roman" w:cs="Times New Roman"/>
-          <w:bCs/>
-        </w:rPr>
-        <w:t xml:space="preserve">, </w:t>
-      </w:r>
-      <w:proofErr w:type="spellStart"/>
-      <w:r>
-        <w:rPr>
-          <w:rFonts w:ascii="Times New Roman" w:hAnsi="Times New Roman" w:cs="Times New Roman"/>
-          <w:bCs/>
-        </w:rPr>
-        <w:t>Diptera</w:t>
-      </w:r>
-      <w:proofErr w:type="spellEnd"/>
-      <w:r>
-        <w:rPr>
-          <w:rFonts w:ascii="Times New Roman" w:hAnsi="Times New Roman" w:cs="Times New Roman"/>
-          <w:bCs/>
-        </w:rPr>
-        <w:t xml:space="preserve">, Orthoptera, Odonata, Hymenoptera; Arachnida: Araneae, </w:t>
-      </w:r>
-      <w:proofErr w:type="spellStart"/>
-      <w:r>
-        <w:rPr>
-          <w:rFonts w:ascii="Times New Roman" w:hAnsi="Times New Roman" w:cs="Times New Roman"/>
-          <w:bCs/>
-        </w:rPr>
-        <w:t>Scorpiones</w:t>
-      </w:r>
-      <w:proofErr w:type="spellEnd"/>
-      <w:r>
-        <w:rPr>
-          <w:rFonts w:ascii="Times New Roman" w:hAnsi="Times New Roman" w:cs="Times New Roman"/>
-          <w:bCs/>
-        </w:rPr>
-        <w:t xml:space="preserve">; </w:t>
-      </w:r>
-      <w:proofErr w:type="spellStart"/>
-      <w:r>
-        <w:rPr>
-          <w:rFonts w:ascii="Times New Roman" w:hAnsi="Times New Roman" w:cs="Times New Roman"/>
-          <w:bCs/>
-        </w:rPr>
-        <w:t>Chilopoda</w:t>
-      </w:r>
-      <w:proofErr w:type="spellEnd"/>
-      <w:r>
-        <w:rPr>
-          <w:rFonts w:ascii="Times New Roman" w:hAnsi="Times New Roman" w:cs="Times New Roman"/>
-          <w:bCs/>
-        </w:rPr>
-        <w:t xml:space="preserve">: </w:t>
-      </w:r>
-      <w:proofErr w:type="spellStart"/>
-      <w:r>
-        <w:rPr>
-          <w:rFonts w:ascii="Times New Roman" w:hAnsi="Times New Roman" w:cs="Times New Roman"/>
-          <w:bCs/>
-        </w:rPr>
-        <w:t>Geophilomorpha</w:t>
-      </w:r>
-      <w:proofErr w:type="spellEnd"/>
-      <w:r>
-        <w:rPr>
-          <w:rFonts w:ascii="Times New Roman" w:hAnsi="Times New Roman" w:cs="Times New Roman"/>
-          <w:bCs/>
-        </w:rPr>
-        <w:t>) and one infraclass (</w:t>
-      </w:r>
-      <w:proofErr w:type="spellStart"/>
-      <w:r>
-        <w:rPr>
-          <w:rFonts w:ascii="Times New Roman" w:hAnsi="Times New Roman" w:cs="Times New Roman"/>
-          <w:bCs/>
-        </w:rPr>
-        <w:t>Insecta</w:t>
-      </w:r>
-      <w:proofErr w:type="spellEnd"/>
-      <w:r>
-        <w:rPr>
-          <w:rFonts w:ascii="Times New Roman" w:hAnsi="Times New Roman" w:cs="Times New Roman"/>
-          <w:bCs/>
-        </w:rPr>
-        <w:t>: Neoptera; winged insects) (</w:t>
-      </w:r>
-      <w:r>
-        <w:rPr>
-          <w:rFonts w:ascii="Times New Roman" w:hAnsi="Times New Roman" w:cs="Times New Roman"/>
-          <w:bCs/>
-        </w:rPr>
-        <w:t xml:space="preserve">Figure; </w:t>
-      </w:r>
-      <w:commentRangeStart w:id="121"/>
-      <w:r>
-        <w:rPr>
-          <w:rFonts w:ascii="Times New Roman" w:hAnsi="Times New Roman" w:cs="Times New Roman"/>
-          <w:bCs/>
-        </w:rPr>
-        <w:t>Supplement</w:t>
-      </w:r>
-      <w:commentRangeEnd w:id="121"/>
-      <w:r>
-        <w:rPr>
-          <w:rStyle w:val="CommentReference"/>
-        </w:rPr>
-        <w:commentReference w:id="121"/>
-      </w:r>
-      <w:r>
-        <w:rPr>
-          <w:rFonts w:ascii="Times New Roman" w:hAnsi="Times New Roman" w:cs="Times New Roman"/>
-          <w:bCs/>
-        </w:rPr>
-        <w:t xml:space="preserve">). </w:t>
-      </w:r>
-    </w:p>
-    <w:p>
-      <w:pPr>
-        <w:rPr>
-          <w:rFonts w:ascii="Times New Roman" w:hAnsi="Times New Roman" w:cs="Times New Roman"/>
-          <w:bCs/>
-        </w:rPr>
-      </w:pPr>
-    </w:p>
-    <w:p>
-      <w:pPr>
-        <w:rPr>
-          <w:rFonts w:ascii="Times New Roman" w:hAnsi="Times New Roman" w:cs="Times New Roman"/>
-          <w:b/>
-        </w:rPr>
-      </w:pPr>
-      <w:commentRangeStart w:id="122"/>
-      <w:r>
-        <w:rPr>
-          <w:rFonts w:ascii="Times New Roman" w:hAnsi="Times New Roman" w:cs="Times New Roman"/>
-          <w:b/>
-        </w:rPr>
-        <w:t>Discussion</w:t>
-      </w:r>
-      <w:commentRangeEnd w:id="122"/>
-      <w:r>
-        <w:rPr>
-          <w:rStyle w:val="CommentReference"/>
-        </w:rPr>
-        <w:commentReference w:id="122"/>
-      </w:r>
-      <w:r>
-        <w:rPr>
-          <w:rFonts w:ascii="Times New Roman" w:hAnsi="Times New Roman" w:cs="Times New Roman"/>
-          <w:b/>
-        </w:rPr>
-        <w:t>:</w:t>
-      </w:r>
-    </w:p>
-    <w:p>
-      <w:pPr>
-        <w:rPr>
-          <w:rFonts w:ascii="Times New Roman" w:hAnsi="Times New Roman" w:cs="Times New Roman"/>
-          <w:b/>
-        </w:rPr>
-      </w:pPr>
-      <w:r>
-        <w:rPr>
-          <w:rFonts w:ascii="Times New Roman" w:hAnsi="Times New Roman" w:cs="Times New Roman"/>
-          <w:b/>
-        </w:rPr>
-        <w:t>[Main takeaways]</w:t>
-      </w:r>
-    </w:p>
-    <w:p>
-      <w:pPr>
-        <w:rPr>
-          <w:rFonts w:ascii="Times New Roman" w:hAnsi="Times New Roman" w:cs="Times New Roman"/>
-          <w:bCs/>
-        </w:rPr>
-      </w:pPr>
-      <w:commentRangeStart w:id="123"/>
-      <w:commentRangeStart w:id="124"/>
-      <w:r>
-        <w:rPr>
-          <w:rFonts w:ascii="Times New Roman" w:hAnsi="Times New Roman" w:cs="Times New Roman"/>
-          <w:bCs/>
-        </w:rPr>
-        <w:t>Surface contamination does not appear to systematically introduce erroneous</w:t>
-      </w:r>
-      <w:r>
-        <w:rPr>
-          <w:rFonts w:ascii="Times New Roman" w:hAnsi="Times New Roman" w:cs="Times New Roman"/>
-          <w:bCs/>
-        </w:rPr>
-        <w:t xml:space="preserve"> or hide diet items i</w:t>
-      </w:r>
-      <w:r>
-        <w:rPr>
-          <w:rFonts w:ascii="Times New Roman" w:hAnsi="Times New Roman" w:cs="Times New Roman"/>
-          <w:bCs/>
-        </w:rPr>
-        <w:t xml:space="preserve">nto DNA metabarcoding data for the predatory consumer </w:t>
+        <w:t xml:space="preserve">The best model for potential diet composition also did not include surface sterilization treatment as a fixed effect. </w:t>
+      </w:r>
+      <w:r>
+        <w:rPr>
+          <w:rFonts w:ascii="Times New Roman" w:hAnsi="Times New Roman" w:cs="Times New Roman"/>
+          <w:bCs/>
+        </w:rPr>
+        <w:t>Diet</w:t>
+      </w:r>
+      <w:r>
+        <w:rPr>
+          <w:rFonts w:ascii="Times New Roman" w:hAnsi="Times New Roman" w:cs="Times New Roman"/>
+          <w:bCs/>
+        </w:rPr>
+        <w:t xml:space="preserve"> composition consisted of </w:t>
+      </w:r>
+      <w:r>
+        <w:rPr>
+          <w:rFonts w:ascii="Times New Roman" w:hAnsi="Times New Roman" w:cs="Times New Roman"/>
+          <w:bCs/>
+        </w:rPr>
+        <w:t>twenty families</w:t>
+      </w:r>
+      <w:r>
+        <w:rPr>
+          <w:rFonts w:ascii="Times New Roman" w:hAnsi="Times New Roman" w:cs="Times New Roman"/>
+          <w:bCs/>
+        </w:rPr>
+        <w:t xml:space="preserve"> from </w:t>
+      </w:r>
+      <w:r>
+        <w:rPr>
+          <w:rFonts w:ascii="Times New Roman" w:hAnsi="Times New Roman" w:cs="Times New Roman"/>
+          <w:bCs/>
+        </w:rPr>
+        <w:t>ten</w:t>
+      </w:r>
+      <w:r>
+        <w:rPr>
+          <w:rFonts w:ascii="Times New Roman" w:hAnsi="Times New Roman" w:cs="Times New Roman"/>
+          <w:bCs/>
+        </w:rPr>
+        <w:t xml:space="preserve"> arthropod orders (</w:t>
       </w:r>
       <w:r>
         <w:rPr>
@@ -11436,7 +11408,7 @@
           <w:i/>
           <w:iCs/>
         </w:rPr>
-        <w:t xml:space="preserve">H. </w:t>
+        <w:t xml:space="preserve">Class </w:t>
       </w:r>
       <w:proofErr w:type="spellStart"/>
       <w:r>
@@ -11446,478 +11418,741 @@
           <w:i/>
           <w:iCs/>
         </w:rPr>
+        <w:t>Insecta</w:t>
+      </w:r>
+      <w:proofErr w:type="spellEnd"/>
+      <w:r>
+        <w:rPr>
+          <w:rFonts w:ascii="Times New Roman" w:hAnsi="Times New Roman" w:cs="Times New Roman"/>
+          <w:bCs/>
+        </w:rPr>
+        <w:t xml:space="preserve">: </w:t>
+      </w:r>
+      <w:r>
+        <w:rPr>
+          <w:rFonts w:ascii="Times New Roman" w:hAnsi="Times New Roman" w:cs="Times New Roman"/>
+          <w:bCs/>
+        </w:rPr>
+        <w:t xml:space="preserve">Dermaptera, </w:t>
+      </w:r>
+      <w:proofErr w:type="spellStart"/>
+      <w:r>
+        <w:rPr>
+          <w:rFonts w:ascii="Times New Roman" w:hAnsi="Times New Roman" w:cs="Times New Roman"/>
+          <w:bCs/>
+        </w:rPr>
+        <w:t>Diptera</w:t>
+      </w:r>
+      <w:proofErr w:type="spellEnd"/>
+      <w:r>
+        <w:rPr>
+          <w:rFonts w:ascii="Times New Roman" w:hAnsi="Times New Roman" w:cs="Times New Roman"/>
+          <w:bCs/>
+        </w:rPr>
+        <w:t xml:space="preserve">, </w:t>
+      </w:r>
+      <w:proofErr w:type="spellStart"/>
+      <w:r>
+        <w:rPr>
+          <w:rFonts w:ascii="Times New Roman" w:hAnsi="Times New Roman" w:cs="Times New Roman"/>
+          <w:bCs/>
+        </w:rPr>
+        <w:t>Blattodea</w:t>
+      </w:r>
+      <w:proofErr w:type="spellEnd"/>
+      <w:r>
+        <w:rPr>
+          <w:rFonts w:ascii="Times New Roman" w:hAnsi="Times New Roman" w:cs="Times New Roman"/>
+          <w:bCs/>
+        </w:rPr>
+        <w:t xml:space="preserve">, Lepidoptera, Orthoptera, Odonata, Hymenoptera; </w:t>
+      </w:r>
+      <w:r>
+        <w:rPr>
+          <w:rFonts w:ascii="Times New Roman" w:hAnsi="Times New Roman" w:cs="Times New Roman"/>
+          <w:bCs/>
+          <w:i/>
+          <w:iCs/>
+        </w:rPr>
+        <w:t xml:space="preserve">Class </w:t>
+      </w:r>
+      <w:r>
+        <w:rPr>
+          <w:rFonts w:ascii="Times New Roman" w:hAnsi="Times New Roman" w:cs="Times New Roman"/>
+          <w:bCs/>
+          <w:i/>
+          <w:iCs/>
+        </w:rPr>
+        <w:t>Arachnida</w:t>
+      </w:r>
+      <w:r>
+        <w:rPr>
+          <w:rFonts w:ascii="Times New Roman" w:hAnsi="Times New Roman" w:cs="Times New Roman"/>
+          <w:bCs/>
+        </w:rPr>
+        <w:t xml:space="preserve">: Araneae, </w:t>
+      </w:r>
+      <w:proofErr w:type="spellStart"/>
+      <w:r>
+        <w:rPr>
+          <w:rFonts w:ascii="Times New Roman" w:hAnsi="Times New Roman" w:cs="Times New Roman"/>
+          <w:bCs/>
+        </w:rPr>
+        <w:t>Scorpiones</w:t>
+      </w:r>
+      <w:proofErr w:type="spellEnd"/>
+      <w:r>
+        <w:rPr>
+          <w:rFonts w:ascii="Times New Roman" w:hAnsi="Times New Roman" w:cs="Times New Roman"/>
+          <w:bCs/>
+        </w:rPr>
+        <w:t xml:space="preserve">; </w:t>
+      </w:r>
+      <w:r>
+        <w:rPr>
+          <w:rFonts w:ascii="Times New Roman" w:hAnsi="Times New Roman" w:cs="Times New Roman"/>
+          <w:bCs/>
+          <w:i/>
+          <w:iCs/>
+        </w:rPr>
+        <w:t xml:space="preserve">Class </w:t>
+      </w:r>
+      <w:proofErr w:type="spellStart"/>
+      <w:r>
+        <w:rPr>
+          <w:rFonts w:ascii="Times New Roman" w:hAnsi="Times New Roman" w:cs="Times New Roman"/>
+          <w:bCs/>
+          <w:i/>
+          <w:iCs/>
+        </w:rPr>
+        <w:t>Chilopoda</w:t>
+      </w:r>
+      <w:proofErr w:type="spellEnd"/>
+      <w:r>
+        <w:rPr>
+          <w:rFonts w:ascii="Times New Roman" w:hAnsi="Times New Roman" w:cs="Times New Roman"/>
+          <w:bCs/>
+        </w:rPr>
+        <w:t xml:space="preserve">: </w:t>
+      </w:r>
+      <w:proofErr w:type="spellStart"/>
+      <w:r>
+        <w:rPr>
+          <w:rFonts w:ascii="Times New Roman" w:hAnsi="Times New Roman" w:cs="Times New Roman"/>
+          <w:bCs/>
+        </w:rPr>
+        <w:t>Geophilomorpha</w:t>
+      </w:r>
+      <w:proofErr w:type="spellEnd"/>
+      <w:r>
+        <w:rPr>
+          <w:rFonts w:ascii="Times New Roman" w:hAnsi="Times New Roman" w:cs="Times New Roman"/>
+          <w:bCs/>
+        </w:rPr>
+        <w:t xml:space="preserve">; </w:t>
+      </w:r>
+      <w:r>
+        <w:rPr>
+          <w:rFonts w:ascii="Times New Roman" w:hAnsi="Times New Roman" w:cs="Times New Roman"/>
+          <w:bCs/>
+        </w:rPr>
+        <w:t xml:space="preserve">Figure; </w:t>
+      </w:r>
+      <w:commentRangeStart w:id="119"/>
+      <w:r>
+        <w:rPr>
+          <w:rFonts w:ascii="Times New Roman" w:hAnsi="Times New Roman" w:cs="Times New Roman"/>
+          <w:bCs/>
+        </w:rPr>
+        <w:t>Supplement</w:t>
+      </w:r>
+      <w:commentRangeEnd w:id="119"/>
+      <w:r>
+        <w:rPr>
+          <w:rStyle w:val="CommentReference"/>
+        </w:rPr>
+        <w:commentReference w:id="119"/>
+      </w:r>
+      <w:r>
+        <w:rPr>
+          <w:rFonts w:ascii="Times New Roman" w:hAnsi="Times New Roman" w:cs="Times New Roman"/>
+          <w:bCs/>
+        </w:rPr>
+        <w:t xml:space="preserve">). </w:t>
+      </w:r>
+    </w:p>
+    <w:p>
+      <w:pPr>
+        <w:rPr>
+          <w:rFonts w:ascii="Times New Roman" w:hAnsi="Times New Roman" w:cs="Times New Roman"/>
+          <w:bCs/>
+        </w:rPr>
+      </w:pPr>
+    </w:p>
+    <w:p>
+      <w:pPr>
+        <w:rPr>
+          <w:rFonts w:ascii="Times New Roman" w:hAnsi="Times New Roman" w:cs="Times New Roman"/>
+          <w:b/>
+        </w:rPr>
+      </w:pPr>
+      <w:commentRangeStart w:id="120"/>
+      <w:r>
+        <w:rPr>
+          <w:rFonts w:ascii="Times New Roman" w:hAnsi="Times New Roman" w:cs="Times New Roman"/>
+          <w:b/>
+        </w:rPr>
+        <w:t>Discussion</w:t>
+      </w:r>
+      <w:commentRangeEnd w:id="120"/>
+      <w:r>
+        <w:rPr>
+          <w:rStyle w:val="CommentReference"/>
+        </w:rPr>
+        <w:commentReference w:id="120"/>
+      </w:r>
+      <w:r>
+        <w:rPr>
+          <w:rFonts w:ascii="Times New Roman" w:hAnsi="Times New Roman" w:cs="Times New Roman"/>
+          <w:b/>
+        </w:rPr>
+        <w:t>:</w:t>
+      </w:r>
+    </w:p>
+    <w:p>
+      <w:pPr>
+        <w:rPr>
+          <w:rFonts w:ascii="Times New Roman" w:hAnsi="Times New Roman" w:cs="Times New Roman"/>
+          <w:b/>
+        </w:rPr>
+      </w:pPr>
+      <w:r>
+        <w:rPr>
+          <w:rFonts w:ascii="Times New Roman" w:hAnsi="Times New Roman" w:cs="Times New Roman"/>
+          <w:b/>
+        </w:rPr>
+        <w:t>[Main takeaways]</w:t>
+      </w:r>
+    </w:p>
+    <w:p>
+      <w:pPr>
+        <w:rPr>
+          <w:rFonts w:ascii="Times New Roman" w:hAnsi="Times New Roman" w:cs="Times New Roman"/>
+          <w:bCs/>
+        </w:rPr>
+      </w:pPr>
+      <w:commentRangeStart w:id="121"/>
+      <w:commentRangeStart w:id="122"/>
+      <w:r>
+        <w:rPr>
+          <w:rFonts w:ascii="Times New Roman" w:hAnsi="Times New Roman" w:cs="Times New Roman"/>
+          <w:bCs/>
+        </w:rPr>
+        <w:t>Surface contamination does not appear to systematically introduce erroneous</w:t>
+      </w:r>
+      <w:r>
+        <w:rPr>
+          <w:rFonts w:ascii="Times New Roman" w:hAnsi="Times New Roman" w:cs="Times New Roman"/>
+          <w:bCs/>
+        </w:rPr>
+        <w:t xml:space="preserve"> or hide diet items i</w:t>
+      </w:r>
+      <w:r>
+        <w:rPr>
+          <w:rFonts w:ascii="Times New Roman" w:hAnsi="Times New Roman" w:cs="Times New Roman"/>
+          <w:bCs/>
+        </w:rPr>
+        <w:t xml:space="preserve">nto DNA metabarcoding data for the predatory consumer </w:t>
+      </w:r>
+      <w:r>
+        <w:rPr>
+          <w:rFonts w:ascii="Times New Roman" w:hAnsi="Times New Roman" w:cs="Times New Roman"/>
+          <w:bCs/>
+          <w:i/>
+          <w:iCs/>
+        </w:rPr>
+        <w:t xml:space="preserve">H. </w:t>
+      </w:r>
+      <w:proofErr w:type="spellStart"/>
+      <w:r>
+        <w:rPr>
+          <w:rFonts w:ascii="Times New Roman" w:hAnsi="Times New Roman" w:cs="Times New Roman"/>
+          <w:bCs/>
+          <w:i/>
+          <w:iCs/>
+        </w:rPr>
         <w:t>venatoria</w:t>
       </w:r>
+      <w:commentRangeEnd w:id="121"/>
+      <w:proofErr w:type="spellEnd"/>
+      <w:r>
+        <w:rPr>
+          <w:rStyle w:val="CommentReference"/>
+        </w:rPr>
+        <w:commentReference w:id="121"/>
+      </w:r>
+      <w:commentRangeEnd w:id="122"/>
+      <w:r>
+        <w:rPr>
+          <w:rStyle w:val="CommentReference"/>
+        </w:rPr>
+        <w:commentReference w:id="122"/>
+      </w:r>
+      <w:r>
+        <w:rPr>
+          <w:rFonts w:ascii="Times New Roman" w:hAnsi="Times New Roman" w:cs="Times New Roman"/>
+          <w:bCs/>
+        </w:rPr>
+        <w:t xml:space="preserve">. In a </w:t>
+      </w:r>
+      <w:r>
+        <w:rPr>
+          <w:rFonts w:ascii="Times New Roman" w:hAnsi="Times New Roman" w:cs="Times New Roman"/>
+          <w:bCs/>
+        </w:rPr>
+        <w:t xml:space="preserve">natural </w:t>
+      </w:r>
+      <w:r>
+        <w:rPr>
+          <w:rFonts w:ascii="Times New Roman" w:hAnsi="Times New Roman" w:cs="Times New Roman"/>
+          <w:bCs/>
+        </w:rPr>
+        <w:t xml:space="preserve">environment, </w:t>
+      </w:r>
+      <w:r>
+        <w:rPr>
+          <w:rFonts w:ascii="Times New Roman" w:hAnsi="Times New Roman" w:cs="Times New Roman"/>
+          <w:bCs/>
+        </w:rPr>
+        <w:t>all measures of DNA diet (</w:t>
+      </w:r>
+      <w:r>
+        <w:rPr>
+          <w:rFonts w:ascii="Times New Roman" w:hAnsi="Times New Roman" w:cs="Times New Roman"/>
+          <w:bCs/>
+        </w:rPr>
+        <w:t>diet detection, abundance, richness, and composition</w:t>
+      </w:r>
+      <w:r>
+        <w:rPr>
+          <w:rFonts w:ascii="Times New Roman" w:hAnsi="Times New Roman" w:cs="Times New Roman"/>
+          <w:bCs/>
+        </w:rPr>
+        <w:t xml:space="preserve">) </w:t>
+      </w:r>
+      <w:r>
+        <w:rPr>
+          <w:rFonts w:ascii="Times New Roman" w:hAnsi="Times New Roman" w:cs="Times New Roman"/>
+          <w:bCs/>
+        </w:rPr>
+        <w:t>were not altered by surface sterilizing consumers prior to DNA metabarcoding, suggesting the potential diet DNA extracted from these individuals represents consumed diet items</w:t>
+      </w:r>
+      <w:r>
+        <w:rPr>
+          <w:rFonts w:ascii="Times New Roman" w:hAnsi="Times New Roman" w:cs="Times New Roman"/>
+          <w:bCs/>
+        </w:rPr>
+        <w:t xml:space="preserve"> (including 19 species from nine arthropod orders and one insect infraclass)</w:t>
+      </w:r>
+      <w:r>
+        <w:rPr>
+          <w:rFonts w:ascii="Times New Roman" w:hAnsi="Times New Roman" w:cs="Times New Roman"/>
+          <w:bCs/>
+        </w:rPr>
+        <w:t xml:space="preserve">. In a contained mesocosm environment, we found potential evidence of </w:t>
+      </w:r>
+      <w:r>
+        <w:rPr>
+          <w:rFonts w:ascii="Times New Roman" w:hAnsi="Times New Roman" w:cs="Times New Roman"/>
+          <w:bCs/>
+        </w:rPr>
+        <w:t xml:space="preserve">surface </w:t>
+      </w:r>
+      <w:r>
+        <w:rPr>
+          <w:rFonts w:ascii="Times New Roman" w:hAnsi="Times New Roman" w:cs="Times New Roman"/>
+          <w:bCs/>
+        </w:rPr>
+        <w:t>contamination with a marginally significant reduction in detection of an offered diet item</w:t>
+      </w:r>
+      <w:r>
+        <w:rPr>
+          <w:rFonts w:ascii="Times New Roman" w:hAnsi="Times New Roman" w:cs="Times New Roman"/>
+          <w:bCs/>
+        </w:rPr>
+        <w:t xml:space="preserve"> with surface sterilization</w:t>
+      </w:r>
+      <w:r>
+        <w:rPr>
+          <w:rFonts w:ascii="Times New Roman" w:hAnsi="Times New Roman" w:cs="Times New Roman"/>
+          <w:bCs/>
+        </w:rPr>
+        <w:t xml:space="preserve"> (a reduction of offered diet item in 91% to 50% of the population</w:t>
+      </w:r>
+      <w:r>
+        <w:rPr>
+          <w:rFonts w:ascii="Times New Roman" w:hAnsi="Times New Roman" w:cs="Times New Roman"/>
+          <w:bCs/>
+        </w:rPr>
+        <w:t>, p-value = 0.07</w:t>
+      </w:r>
+      <w:r>
+        <w:rPr>
+          <w:rFonts w:ascii="Times New Roman" w:hAnsi="Times New Roman" w:cs="Times New Roman"/>
+          <w:bCs/>
+        </w:rPr>
+        <w:t xml:space="preserve">). </w:t>
+      </w:r>
+      <w:r>
+        <w:rPr>
+          <w:rFonts w:ascii="Times New Roman" w:hAnsi="Times New Roman" w:cs="Times New Roman"/>
+          <w:bCs/>
+        </w:rPr>
+        <w:t xml:space="preserve">This outcome suggests that some environments may be more prone to surface contamination that could alter the ecological interpretations of diet metabarcoding </w:t>
+      </w:r>
+      <w:r>
+        <w:rPr>
+          <w:rFonts w:ascii="Times New Roman" w:hAnsi="Times New Roman" w:cs="Times New Roman"/>
+          <w:bCs/>
+        </w:rPr>
+        <w:t>data</w:t>
+      </w:r>
+      <w:r>
+        <w:rPr>
+          <w:rFonts w:ascii="Times New Roman" w:hAnsi="Times New Roman" w:cs="Times New Roman"/>
+          <w:bCs/>
+        </w:rPr>
+        <w:t>.</w:t>
+      </w:r>
+      <w:r>
+        <w:rPr>
+          <w:rFonts w:ascii="Times New Roman" w:hAnsi="Times New Roman" w:cs="Times New Roman"/>
+          <w:bCs/>
+        </w:rPr>
+        <w:t xml:space="preserve"> </w:t>
+      </w:r>
+      <w:r>
+        <w:rPr>
+          <w:rFonts w:ascii="Times New Roman" w:hAnsi="Times New Roman" w:cs="Times New Roman"/>
+          <w:bCs/>
+        </w:rPr>
+        <w:t xml:space="preserve">Surface sterilization did not appear to have negative effects on diet DNA detection, abundance, or richness (diet detection in </w:t>
+      </w:r>
+      <w:commentRangeStart w:id="123"/>
+      <w:r>
+        <w:rPr>
+          <w:rFonts w:ascii="Times New Roman" w:hAnsi="Times New Roman" w:cs="Times New Roman"/>
+          <w:bCs/>
+        </w:rPr>
+        <w:t>74%</w:t>
+      </w:r>
       <w:commentRangeEnd w:id="123"/>
+      <w:r>
+        <w:rPr>
+          <w:rStyle w:val="CommentReference"/>
+        </w:rPr>
+        <w:commentReference w:id="123"/>
+      </w:r>
+      <w:r>
+        <w:rPr>
+          <w:rFonts w:ascii="Times New Roman" w:hAnsi="Times New Roman" w:cs="Times New Roman"/>
+          <w:bCs/>
+        </w:rPr>
+        <w:t xml:space="preserve"> of consumers with a fed diet item, 86% with natural-fed diet items). </w:t>
+      </w:r>
+      <w:r>
+        <w:rPr>
+          <w:rFonts w:ascii="Times New Roman" w:hAnsi="Times New Roman" w:cs="Times New Roman"/>
+          <w:bCs/>
+        </w:rPr>
+        <w:t>This,</w:t>
+      </w:r>
+      <w:r>
+        <w:rPr>
+          <w:rFonts w:ascii="Times New Roman" w:hAnsi="Times New Roman" w:cs="Times New Roman"/>
+          <w:bCs/>
+        </w:rPr>
+        <w:t xml:space="preserve"> tied with our observation of possible contamination in a mesocosm environment</w:t>
+      </w:r>
+      <w:r>
+        <w:rPr>
+          <w:rFonts w:ascii="Times New Roman" w:hAnsi="Times New Roman" w:cs="Times New Roman"/>
+          <w:bCs/>
+        </w:rPr>
+        <w:t>,</w:t>
+      </w:r>
+      <w:r>
+        <w:rPr>
+          <w:rFonts w:ascii="Times New Roman" w:hAnsi="Times New Roman" w:cs="Times New Roman"/>
+          <w:bCs/>
+        </w:rPr>
+        <w:t xml:space="preserve"> suggests that surface sterilization may be an appropriate</w:t>
+      </w:r>
+      <w:r>
+        <w:rPr>
+          <w:rFonts w:ascii="Times New Roman" w:hAnsi="Times New Roman" w:cs="Times New Roman"/>
+          <w:bCs/>
+        </w:rPr>
+        <w:t xml:space="preserve"> validation step prior to conducting a diet DNA metabarcoding study in a new environment, especially in contained environments. </w:t>
+      </w:r>
+      <w:r>
+        <w:rPr>
+          <w:rFonts w:ascii="Times New Roman" w:hAnsi="Times New Roman" w:cs="Times New Roman"/>
+          <w:bCs/>
+        </w:rPr>
+        <w:t xml:space="preserve">The </w:t>
+      </w:r>
+      <w:r>
+        <w:rPr>
+          <w:rFonts w:ascii="Times New Roman" w:hAnsi="Times New Roman" w:cs="Times New Roman"/>
+          <w:bCs/>
+        </w:rPr>
+        <w:t xml:space="preserve">diet data revealed in our dataset suggest a wide range of continued and future applications for diet DNA metabarcoding studies across a range of </w:t>
+      </w:r>
+      <w:r>
+        <w:rPr>
+          <w:rFonts w:ascii="Times New Roman" w:hAnsi="Times New Roman" w:cs="Times New Roman"/>
+          <w:bCs/>
+        </w:rPr>
+        <w:t xml:space="preserve">scales and </w:t>
+      </w:r>
+      <w:r>
+        <w:rPr>
+          <w:rFonts w:ascii="Times New Roman" w:hAnsi="Times New Roman" w:cs="Times New Roman"/>
+          <w:bCs/>
+        </w:rPr>
+        <w:t>environments</w:t>
+      </w:r>
+      <w:r>
+        <w:rPr>
+          <w:rFonts w:ascii="Times New Roman" w:hAnsi="Times New Roman" w:cs="Times New Roman"/>
+          <w:bCs/>
+        </w:rPr>
+        <w:t xml:space="preserve">. </w:t>
+      </w:r>
+      <w:r>
+        <w:rPr>
+          <w:rFonts w:ascii="Times New Roman" w:hAnsi="Times New Roman" w:cs="Times New Roman"/>
+          <w:bCs/>
+        </w:rPr>
+        <w:t>(</w:t>
+      </w:r>
+      <w:r>
+        <w:rPr>
+          <w:rFonts w:ascii="Times New Roman" w:hAnsi="Times New Roman" w:cs="Times New Roman"/>
+          <w:bCs/>
+        </w:rPr>
+        <w:t>e.g. individual- and population-level consumption rates via detection and abundance of diet DNA;</w:t>
+      </w:r>
+      <w:r>
+        <w:rPr>
+          <w:rFonts w:ascii="Times New Roman" w:hAnsi="Times New Roman" w:cs="Times New Roman"/>
+          <w:bCs/>
+        </w:rPr>
+        <w:t xml:space="preserve"> </w:t>
+      </w:r>
+      <w:proofErr w:type="spellStart"/>
+      <w:r>
+        <w:rPr>
+          <w:rFonts w:ascii="Times New Roman" w:hAnsi="Times New Roman" w:cs="Times New Roman"/>
+          <w:bCs/>
+        </w:rPr>
+        <w:t>Kaunisoto</w:t>
+      </w:r>
       <w:proofErr w:type="spellEnd"/>
       <w:r>
         <w:rPr>
+          <w:rFonts w:ascii="Times New Roman" w:hAnsi="Times New Roman" w:cs="Times New Roman"/>
+          <w:bCs/>
+        </w:rPr>
+        <w:t xml:space="preserve"> et al. 2020</w:t>
+      </w:r>
+      <w:r>
+        <w:rPr>
+          <w:rFonts w:ascii="Times New Roman" w:hAnsi="Times New Roman" w:cs="Times New Roman"/>
+          <w:bCs/>
+        </w:rPr>
+        <w:t>;</w:t>
+      </w:r>
+      <w:r>
+        <w:rPr>
+          <w:rFonts w:ascii="Times New Roman" w:hAnsi="Times New Roman" w:cs="Times New Roman"/>
+          <w:bCs/>
+        </w:rPr>
+        <w:t xml:space="preserve"> population- and community-level consumption patterns via abundance, diversity, and composition of diet DNA</w:t>
+      </w:r>
+      <w:r>
+        <w:rPr>
+          <w:rFonts w:ascii="Times New Roman" w:hAnsi="Times New Roman" w:cs="Times New Roman"/>
+          <w:bCs/>
+        </w:rPr>
+        <w:t>;</w:t>
+      </w:r>
+      <w:r>
+        <w:rPr>
+          <w:rFonts w:ascii="Times New Roman" w:hAnsi="Times New Roman" w:cs="Times New Roman"/>
+          <w:bCs/>
+        </w:rPr>
+        <w:t xml:space="preserve"> </w:t>
+      </w:r>
+      <w:proofErr w:type="spellStart"/>
+      <w:r>
+        <w:rPr>
+          <w:rFonts w:ascii="Times New Roman" w:hAnsi="Times New Roman" w:cs="Times New Roman"/>
+          <w:bCs/>
+        </w:rPr>
+        <w:t>Quemere</w:t>
+      </w:r>
+      <w:proofErr w:type="spellEnd"/>
+      <w:r>
+        <w:rPr>
+          <w:rFonts w:ascii="Times New Roman" w:hAnsi="Times New Roman" w:cs="Times New Roman"/>
+          <w:bCs/>
+        </w:rPr>
+        <w:t xml:space="preserve"> et al. 2013, </w:t>
+      </w:r>
+      <w:proofErr w:type="spellStart"/>
+      <w:r>
+        <w:rPr>
+          <w:rFonts w:ascii="Times New Roman" w:hAnsi="Times New Roman" w:cs="Times New Roman"/>
+          <w:bCs/>
+        </w:rPr>
+        <w:t>Kartzinel</w:t>
+      </w:r>
+      <w:proofErr w:type="spellEnd"/>
+      <w:r>
+        <w:rPr>
+          <w:rFonts w:ascii="Times New Roman" w:hAnsi="Times New Roman" w:cs="Times New Roman"/>
+          <w:bCs/>
+        </w:rPr>
+        <w:t xml:space="preserve"> et al.</w:t>
+      </w:r>
+      <w:r>
+        <w:rPr>
+          <w:rFonts w:ascii="Times New Roman" w:hAnsi="Times New Roman" w:cs="Times New Roman"/>
+          <w:bCs/>
+        </w:rPr>
+        <w:t xml:space="preserve">). </w:t>
+      </w:r>
+    </w:p>
+    <w:p>
+      <w:pPr>
+        <w:rPr>
+          <w:rFonts w:ascii="Times New Roman" w:hAnsi="Times New Roman" w:cs="Times New Roman"/>
+          <w:bCs/>
+        </w:rPr>
+      </w:pPr>
+    </w:p>
+    <w:p>
+      <w:pPr>
+        <w:rPr>
+          <w:rFonts w:ascii="Times New Roman" w:hAnsi="Times New Roman" w:cs="Times New Roman"/>
+          <w:b/>
+        </w:rPr>
+      </w:pPr>
+      <w:r>
+        <w:rPr>
+          <w:rFonts w:ascii="Times New Roman" w:hAnsi="Times New Roman" w:cs="Times New Roman"/>
+          <w:b/>
+        </w:rPr>
+        <w:t>[Surface sterilization broadly]</w:t>
+      </w:r>
+    </w:p>
+    <w:p>
+      <w:pPr>
+        <w:rPr>
+          <w:rFonts w:ascii="Times New Roman" w:hAnsi="Times New Roman" w:cs="Times New Roman"/>
+          <w:bCs/>
+        </w:rPr>
+      </w:pPr>
+      <w:r>
+        <w:rPr>
+          <w:rFonts w:ascii="Times New Roman" w:hAnsi="Times New Roman" w:cs="Times New Roman"/>
+          <w:bCs/>
+        </w:rPr>
+        <w:t>The field of diet DNA metabarcoding has not universally adopted surface sterilization practices into common protocols, especially for studies including DNA extraction of full organisms</w:t>
+      </w:r>
+      <w:r>
+        <w:rPr>
+          <w:rFonts w:ascii="Times New Roman" w:hAnsi="Times New Roman" w:cs="Times New Roman"/>
+          <w:bCs/>
+        </w:rPr>
+        <w:t xml:space="preserve"> (Doña et al. 2019, </w:t>
+      </w:r>
+      <w:proofErr w:type="spellStart"/>
+      <w:r>
+        <w:rPr>
+          <w:rFonts w:ascii="Times New Roman" w:hAnsi="Times New Roman" w:cs="Times New Roman"/>
+          <w:bCs/>
+        </w:rPr>
+        <w:t>Anslan</w:t>
+      </w:r>
+      <w:proofErr w:type="spellEnd"/>
+      <w:r>
+        <w:rPr>
+          <w:rFonts w:ascii="Times New Roman" w:hAnsi="Times New Roman" w:cs="Times New Roman"/>
+          <w:bCs/>
+        </w:rPr>
+        <w:t xml:space="preserve"> et al. 2016, </w:t>
+      </w:r>
+      <w:proofErr w:type="spellStart"/>
+      <w:r>
+        <w:rPr>
+          <w:rFonts w:ascii="Times New Roman" w:hAnsi="Times New Roman" w:cs="Times New Roman"/>
+          <w:bCs/>
+        </w:rPr>
+        <w:t>Wirta</w:t>
+      </w:r>
+      <w:proofErr w:type="spellEnd"/>
+      <w:r>
+        <w:rPr>
+          <w:rFonts w:ascii="Times New Roman" w:hAnsi="Times New Roman" w:cs="Times New Roman"/>
+          <w:bCs/>
+        </w:rPr>
+        <w:t xml:space="preserve"> et al., Jacobsen et al. 2018)</w:t>
+      </w:r>
+      <w:r>
+        <w:rPr>
+          <w:rFonts w:ascii="Times New Roman" w:hAnsi="Times New Roman" w:cs="Times New Roman"/>
+          <w:bCs/>
+        </w:rPr>
+        <w:t xml:space="preserve">. </w:t>
+      </w:r>
+      <w:r>
+        <w:rPr>
+          <w:rFonts w:ascii="Times New Roman" w:hAnsi="Times New Roman" w:cs="Times New Roman"/>
+          <w:bCs/>
+        </w:rPr>
+        <w:t xml:space="preserve">We demonstrate that surface sterilization may not be necessary in these types of studies in the future, </w:t>
+      </w:r>
+      <w:r>
+        <w:rPr>
+          <w:rFonts w:ascii="Times New Roman" w:hAnsi="Times New Roman" w:cs="Times New Roman"/>
+          <w:bCs/>
+        </w:rPr>
+        <w:t xml:space="preserve">but that researchers may want to consider aspects of their study system and validate a lack of surface contaminants prior to diet DNA metabarcoding studies. </w:t>
+      </w:r>
+      <w:r>
+        <w:rPr>
+          <w:rFonts w:ascii="Times New Roman" w:hAnsi="Times New Roman" w:cs="Times New Roman"/>
+          <w:bCs/>
+        </w:rPr>
+        <w:t xml:space="preserve">This evident lack of </w:t>
+      </w:r>
+      <w:commentRangeStart w:id="124"/>
+      <w:r>
+        <w:rPr>
+          <w:rFonts w:ascii="Times New Roman" w:hAnsi="Times New Roman" w:cs="Times New Roman"/>
+          <w:bCs/>
+        </w:rPr>
+        <w:t xml:space="preserve">surface contaminants </w:t>
+      </w:r>
+      <w:commentRangeEnd w:id="124"/>
+      <w:r>
+        <w:rPr>
           <w:rStyle w:val="CommentReference"/>
         </w:rPr>
-        <w:commentReference w:id="123"/>
-      </w:r>
-      <w:commentRangeEnd w:id="124"/>
-      <w:r>
-        <w:rPr>
-          <w:rStyle w:val="CommentReference"/>
-        </w:rPr>
         <w:commentReference w:id="124"/>
-      </w:r>
-      <w:r>
-        <w:rPr>
-          <w:rFonts w:ascii="Times New Roman" w:hAnsi="Times New Roman" w:cs="Times New Roman"/>
-          <w:bCs/>
-        </w:rPr>
-        <w:t xml:space="preserve">. In a </w:t>
-      </w:r>
-      <w:r>
-        <w:rPr>
-          <w:rFonts w:ascii="Times New Roman" w:hAnsi="Times New Roman" w:cs="Times New Roman"/>
-          <w:bCs/>
-        </w:rPr>
-        <w:t xml:space="preserve">natural </w:t>
-      </w:r>
-      <w:r>
-        <w:rPr>
-          <w:rFonts w:ascii="Times New Roman" w:hAnsi="Times New Roman" w:cs="Times New Roman"/>
-          <w:bCs/>
-        </w:rPr>
-        <w:t xml:space="preserve">environment, </w:t>
-      </w:r>
-      <w:r>
-        <w:rPr>
-          <w:rFonts w:ascii="Times New Roman" w:hAnsi="Times New Roman" w:cs="Times New Roman"/>
-          <w:bCs/>
-        </w:rPr>
-        <w:t>all measures of DNA diet (</w:t>
-      </w:r>
-      <w:r>
-        <w:rPr>
-          <w:rFonts w:ascii="Times New Roman" w:hAnsi="Times New Roman" w:cs="Times New Roman"/>
-          <w:bCs/>
-        </w:rPr>
-        <w:t>diet detection, abundance, richness, and composition</w:t>
-      </w:r>
-      <w:r>
-        <w:rPr>
-          <w:rFonts w:ascii="Times New Roman" w:hAnsi="Times New Roman" w:cs="Times New Roman"/>
-          <w:bCs/>
-        </w:rPr>
-        <w:t xml:space="preserve">) </w:t>
-      </w:r>
-      <w:r>
-        <w:rPr>
-          <w:rFonts w:ascii="Times New Roman" w:hAnsi="Times New Roman" w:cs="Times New Roman"/>
-          <w:bCs/>
-        </w:rPr>
-        <w:t>were not altered by surface sterilizing consumers prior to DNA metabarcoding, suggesting the potential diet DNA extracted from these individuals represents consumed diet items</w:t>
-      </w:r>
-      <w:r>
-        <w:rPr>
-          <w:rFonts w:ascii="Times New Roman" w:hAnsi="Times New Roman" w:cs="Times New Roman"/>
-          <w:bCs/>
-        </w:rPr>
-        <w:t xml:space="preserve"> (including 19 species from nine arthropod orders and one insect infraclass)</w:t>
-      </w:r>
-      <w:r>
-        <w:rPr>
-          <w:rFonts w:ascii="Times New Roman" w:hAnsi="Times New Roman" w:cs="Times New Roman"/>
-          <w:bCs/>
-        </w:rPr>
-        <w:t xml:space="preserve">. In a contained mesocosm environment, we found potential evidence of </w:t>
-      </w:r>
-      <w:r>
-        <w:rPr>
-          <w:rFonts w:ascii="Times New Roman" w:hAnsi="Times New Roman" w:cs="Times New Roman"/>
-          <w:bCs/>
-        </w:rPr>
-        <w:t xml:space="preserve">surface </w:t>
-      </w:r>
-      <w:r>
-        <w:rPr>
-          <w:rFonts w:ascii="Times New Roman" w:hAnsi="Times New Roman" w:cs="Times New Roman"/>
-          <w:bCs/>
-        </w:rPr>
-        <w:t>contamination with a marginally significant reduction in detection of an offered diet item</w:t>
-      </w:r>
-      <w:r>
-        <w:rPr>
-          <w:rFonts w:ascii="Times New Roman" w:hAnsi="Times New Roman" w:cs="Times New Roman"/>
-          <w:bCs/>
-        </w:rPr>
-        <w:t xml:space="preserve"> with surface sterilization</w:t>
-      </w:r>
-      <w:r>
-        <w:rPr>
-          <w:rFonts w:ascii="Times New Roman" w:hAnsi="Times New Roman" w:cs="Times New Roman"/>
-          <w:bCs/>
-        </w:rPr>
-        <w:t xml:space="preserve"> (a reduction of offered diet item in 91% to 50% of the population</w:t>
-      </w:r>
-      <w:r>
-        <w:rPr>
-          <w:rFonts w:ascii="Times New Roman" w:hAnsi="Times New Roman" w:cs="Times New Roman"/>
-          <w:bCs/>
-        </w:rPr>
-        <w:t>, p-value = 0.07</w:t>
-      </w:r>
-      <w:r>
-        <w:rPr>
-          <w:rFonts w:ascii="Times New Roman" w:hAnsi="Times New Roman" w:cs="Times New Roman"/>
-          <w:bCs/>
-        </w:rPr>
-        <w:t xml:space="preserve">). </w:t>
-      </w:r>
-      <w:r>
-        <w:rPr>
-          <w:rFonts w:ascii="Times New Roman" w:hAnsi="Times New Roman" w:cs="Times New Roman"/>
-          <w:bCs/>
-        </w:rPr>
-        <w:t xml:space="preserve">This outcome suggests that some environments may be more prone to surface contamination that could alter the ecological interpretations of diet metabarcoding </w:t>
-      </w:r>
-      <w:r>
-        <w:rPr>
-          <w:rFonts w:ascii="Times New Roman" w:hAnsi="Times New Roman" w:cs="Times New Roman"/>
-          <w:bCs/>
-        </w:rPr>
-        <w:t>data</w:t>
-      </w:r>
-      <w:r>
-        <w:rPr>
-          <w:rFonts w:ascii="Times New Roman" w:hAnsi="Times New Roman" w:cs="Times New Roman"/>
-          <w:bCs/>
-        </w:rPr>
-        <w:t>.</w:t>
-      </w:r>
-      <w:r>
-        <w:rPr>
-          <w:rFonts w:ascii="Times New Roman" w:hAnsi="Times New Roman" w:cs="Times New Roman"/>
-          <w:bCs/>
-        </w:rPr>
-        <w:t xml:space="preserve"> </w:t>
-      </w:r>
-      <w:r>
-        <w:rPr>
-          <w:rFonts w:ascii="Times New Roman" w:hAnsi="Times New Roman" w:cs="Times New Roman"/>
-          <w:bCs/>
-        </w:rPr>
-        <w:t xml:space="preserve">Surface sterilization did not appear to have negative effects on diet DNA detection, abundance, or richness (diet detection in </w:t>
-      </w:r>
-      <w:commentRangeStart w:id="125"/>
-      <w:r>
-        <w:rPr>
-          <w:rFonts w:ascii="Times New Roman" w:hAnsi="Times New Roman" w:cs="Times New Roman"/>
-          <w:bCs/>
-        </w:rPr>
-        <w:t>74%</w:t>
-      </w:r>
-      <w:commentRangeEnd w:id="125"/>
-      <w:r>
-        <w:rPr>
-          <w:rStyle w:val="CommentReference"/>
-        </w:rPr>
-        <w:commentReference w:id="125"/>
-      </w:r>
-      <w:r>
-        <w:rPr>
-          <w:rFonts w:ascii="Times New Roman" w:hAnsi="Times New Roman" w:cs="Times New Roman"/>
-          <w:bCs/>
-        </w:rPr>
-        <w:t xml:space="preserve"> of consumers with a fed diet item, 86% with natural-fed diet items). </w:t>
-      </w:r>
-      <w:r>
-        <w:rPr>
-          <w:rFonts w:ascii="Times New Roman" w:hAnsi="Times New Roman" w:cs="Times New Roman"/>
-          <w:bCs/>
-        </w:rPr>
-        <w:t>This,</w:t>
-      </w:r>
-      <w:r>
-        <w:rPr>
-          <w:rFonts w:ascii="Times New Roman" w:hAnsi="Times New Roman" w:cs="Times New Roman"/>
-          <w:bCs/>
-        </w:rPr>
-        <w:t xml:space="preserve"> tied with our observation of possible contamination in a mesocosm environment</w:t>
-      </w:r>
-      <w:r>
-        <w:rPr>
-          <w:rFonts w:ascii="Times New Roman" w:hAnsi="Times New Roman" w:cs="Times New Roman"/>
-          <w:bCs/>
-        </w:rPr>
-        <w:t>,</w:t>
-      </w:r>
-      <w:r>
-        <w:rPr>
-          <w:rFonts w:ascii="Times New Roman" w:hAnsi="Times New Roman" w:cs="Times New Roman"/>
-          <w:bCs/>
-        </w:rPr>
-        <w:t xml:space="preserve"> suggests that surface sterilization may be an appropriate</w:t>
-      </w:r>
-      <w:r>
-        <w:rPr>
-          <w:rFonts w:ascii="Times New Roman" w:hAnsi="Times New Roman" w:cs="Times New Roman"/>
-          <w:bCs/>
-        </w:rPr>
-        <w:t xml:space="preserve"> validation step prior to conducting a diet DNA metabarcoding study in a new environment, especially in contained environments. </w:t>
-      </w:r>
-      <w:r>
-        <w:rPr>
-          <w:rFonts w:ascii="Times New Roman" w:hAnsi="Times New Roman" w:cs="Times New Roman"/>
-          <w:bCs/>
-        </w:rPr>
-        <w:t xml:space="preserve">The </w:t>
-      </w:r>
-      <w:r>
-        <w:rPr>
-          <w:rFonts w:ascii="Times New Roman" w:hAnsi="Times New Roman" w:cs="Times New Roman"/>
-          <w:bCs/>
-        </w:rPr>
-        <w:t xml:space="preserve">diet data revealed in our dataset suggest a wide range of continued and future applications for diet DNA metabarcoding studies across a range of </w:t>
-      </w:r>
-      <w:r>
-        <w:rPr>
-          <w:rFonts w:ascii="Times New Roman" w:hAnsi="Times New Roman" w:cs="Times New Roman"/>
-          <w:bCs/>
-        </w:rPr>
-        <w:t xml:space="preserve">scales and </w:t>
-      </w:r>
-      <w:r>
-        <w:rPr>
-          <w:rFonts w:ascii="Times New Roman" w:hAnsi="Times New Roman" w:cs="Times New Roman"/>
-          <w:bCs/>
-        </w:rPr>
-        <w:t>environments</w:t>
-      </w:r>
-      <w:r>
-        <w:rPr>
-          <w:rFonts w:ascii="Times New Roman" w:hAnsi="Times New Roman" w:cs="Times New Roman"/>
-          <w:bCs/>
-        </w:rPr>
-        <w:t xml:space="preserve">. </w:t>
-      </w:r>
-      <w:r>
-        <w:rPr>
-          <w:rFonts w:ascii="Times New Roman" w:hAnsi="Times New Roman" w:cs="Times New Roman"/>
-          <w:bCs/>
-        </w:rPr>
-        <w:t>(</w:t>
-      </w:r>
-      <w:r>
-        <w:rPr>
-          <w:rFonts w:ascii="Times New Roman" w:hAnsi="Times New Roman" w:cs="Times New Roman"/>
-          <w:bCs/>
-        </w:rPr>
-        <w:t>e.g. individual- and population-level consumption rates via detection and abundance of diet DNA;</w:t>
-      </w:r>
-      <w:r>
-        <w:rPr>
-          <w:rFonts w:ascii="Times New Roman" w:hAnsi="Times New Roman" w:cs="Times New Roman"/>
-          <w:bCs/>
-        </w:rPr>
-        <w:t xml:space="preserve"> </w:t>
-      </w:r>
-      <w:proofErr w:type="spellStart"/>
-      <w:r>
-        <w:rPr>
-          <w:rFonts w:ascii="Times New Roman" w:hAnsi="Times New Roman" w:cs="Times New Roman"/>
-          <w:bCs/>
-        </w:rPr>
-        <w:t>Kaunisoto</w:t>
-      </w:r>
-      <w:proofErr w:type="spellEnd"/>
-      <w:r>
-        <w:rPr>
-          <w:rFonts w:ascii="Times New Roman" w:hAnsi="Times New Roman" w:cs="Times New Roman"/>
-          <w:bCs/>
-        </w:rPr>
-        <w:t xml:space="preserve"> et al. 2020</w:t>
-      </w:r>
-      <w:r>
-        <w:rPr>
-          <w:rFonts w:ascii="Times New Roman" w:hAnsi="Times New Roman" w:cs="Times New Roman"/>
-          <w:bCs/>
-        </w:rPr>
-        <w:t>;</w:t>
-      </w:r>
-      <w:r>
-        <w:rPr>
-          <w:rFonts w:ascii="Times New Roman" w:hAnsi="Times New Roman" w:cs="Times New Roman"/>
-          <w:bCs/>
-        </w:rPr>
-        <w:t xml:space="preserve"> population- and community-level consumption patterns via abundance, diversity, and composition of diet DNA</w:t>
-      </w:r>
-      <w:r>
-        <w:rPr>
-          <w:rFonts w:ascii="Times New Roman" w:hAnsi="Times New Roman" w:cs="Times New Roman"/>
-          <w:bCs/>
-        </w:rPr>
-        <w:t>;</w:t>
-      </w:r>
-      <w:r>
-        <w:rPr>
-          <w:rFonts w:ascii="Times New Roman" w:hAnsi="Times New Roman" w:cs="Times New Roman"/>
-          <w:bCs/>
-        </w:rPr>
-        <w:t xml:space="preserve"> </w:t>
-      </w:r>
-      <w:proofErr w:type="spellStart"/>
-      <w:r>
-        <w:rPr>
-          <w:rFonts w:ascii="Times New Roman" w:hAnsi="Times New Roman" w:cs="Times New Roman"/>
-          <w:bCs/>
-        </w:rPr>
-        <w:t>Quemere</w:t>
-      </w:r>
-      <w:proofErr w:type="spellEnd"/>
-      <w:r>
-        <w:rPr>
-          <w:rFonts w:ascii="Times New Roman" w:hAnsi="Times New Roman" w:cs="Times New Roman"/>
-          <w:bCs/>
-        </w:rPr>
-        <w:t xml:space="preserve"> et al. 2013, </w:t>
-      </w:r>
-      <w:proofErr w:type="spellStart"/>
-      <w:r>
-        <w:rPr>
-          <w:rFonts w:ascii="Times New Roman" w:hAnsi="Times New Roman" w:cs="Times New Roman"/>
-          <w:bCs/>
-        </w:rPr>
-        <w:t>Kartzinel</w:t>
-      </w:r>
-      <w:proofErr w:type="spellEnd"/>
-      <w:r>
-        <w:rPr>
-          <w:rFonts w:ascii="Times New Roman" w:hAnsi="Times New Roman" w:cs="Times New Roman"/>
-          <w:bCs/>
-        </w:rPr>
-        <w:t xml:space="preserve"> et al.</w:t>
-      </w:r>
-      <w:r>
-        <w:rPr>
-          <w:rFonts w:ascii="Times New Roman" w:hAnsi="Times New Roman" w:cs="Times New Roman"/>
-          <w:bCs/>
-        </w:rPr>
-        <w:t xml:space="preserve">). </w:t>
-      </w:r>
-    </w:p>
-    <w:p>
-      <w:pPr>
-        <w:rPr>
-          <w:rFonts w:ascii="Times New Roman" w:hAnsi="Times New Roman" w:cs="Times New Roman"/>
-          <w:bCs/>
-        </w:rPr>
-      </w:pPr>
-    </w:p>
-    <w:p>
-      <w:pPr>
-        <w:rPr>
-          <w:rFonts w:ascii="Times New Roman" w:hAnsi="Times New Roman" w:cs="Times New Roman"/>
-          <w:b/>
-        </w:rPr>
-      </w:pPr>
-      <w:r>
-        <w:rPr>
-          <w:rFonts w:ascii="Times New Roman" w:hAnsi="Times New Roman" w:cs="Times New Roman"/>
-          <w:b/>
-        </w:rPr>
-        <w:t>[Surface sterilization broadly]</w:t>
-      </w:r>
-    </w:p>
-    <w:p>
-      <w:pPr>
-        <w:rPr>
-          <w:rFonts w:ascii="Times New Roman" w:hAnsi="Times New Roman" w:cs="Times New Roman"/>
-          <w:bCs/>
-        </w:rPr>
-      </w:pPr>
-      <w:r>
-        <w:rPr>
-          <w:rFonts w:ascii="Times New Roman" w:hAnsi="Times New Roman" w:cs="Times New Roman"/>
-          <w:bCs/>
-        </w:rPr>
-        <w:t>The field of diet DNA metabarcoding has not universally adopted surface sterilization practices into common protocols, especially for studies including DNA extraction of full organisms</w:t>
-      </w:r>
-      <w:r>
-        <w:rPr>
-          <w:rFonts w:ascii="Times New Roman" w:hAnsi="Times New Roman" w:cs="Times New Roman"/>
-          <w:bCs/>
-        </w:rPr>
-        <w:t xml:space="preserve"> (Doña et al. 2019, </w:t>
-      </w:r>
-      <w:proofErr w:type="spellStart"/>
-      <w:r>
-        <w:rPr>
-          <w:rFonts w:ascii="Times New Roman" w:hAnsi="Times New Roman" w:cs="Times New Roman"/>
-          <w:bCs/>
-        </w:rPr>
-        <w:t>Anslan</w:t>
-      </w:r>
-      <w:proofErr w:type="spellEnd"/>
-      <w:r>
-        <w:rPr>
-          <w:rFonts w:ascii="Times New Roman" w:hAnsi="Times New Roman" w:cs="Times New Roman"/>
-          <w:bCs/>
-        </w:rPr>
-        <w:t xml:space="preserve"> et al. 2016, </w:t>
-      </w:r>
-      <w:proofErr w:type="spellStart"/>
-      <w:r>
-        <w:rPr>
-          <w:rFonts w:ascii="Times New Roman" w:hAnsi="Times New Roman" w:cs="Times New Roman"/>
-          <w:bCs/>
-        </w:rPr>
-        <w:t>Wirta</w:t>
-      </w:r>
-      <w:proofErr w:type="spellEnd"/>
-      <w:r>
-        <w:rPr>
-          <w:rFonts w:ascii="Times New Roman" w:hAnsi="Times New Roman" w:cs="Times New Roman"/>
-          <w:bCs/>
-        </w:rPr>
-        <w:t xml:space="preserve"> et al., Jacobsen et al. 2018)</w:t>
-      </w:r>
-      <w:r>
-        <w:rPr>
-          <w:rFonts w:ascii="Times New Roman" w:hAnsi="Times New Roman" w:cs="Times New Roman"/>
-          <w:bCs/>
-        </w:rPr>
-        <w:t xml:space="preserve">. </w:t>
-      </w:r>
-      <w:r>
-        <w:rPr>
-          <w:rFonts w:ascii="Times New Roman" w:hAnsi="Times New Roman" w:cs="Times New Roman"/>
-          <w:bCs/>
-        </w:rPr>
-        <w:t xml:space="preserve">We demonstrate that surface sterilization may not be necessary in these types of studies in the future, </w:t>
-      </w:r>
-      <w:r>
-        <w:rPr>
-          <w:rFonts w:ascii="Times New Roman" w:hAnsi="Times New Roman" w:cs="Times New Roman"/>
-          <w:bCs/>
-        </w:rPr>
-        <w:t xml:space="preserve">but that researchers may want to consider aspects of their study system and validate a lack of surface contaminants prior to diet DNA metabarcoding studies. </w:t>
-      </w:r>
-      <w:r>
-        <w:rPr>
-          <w:rFonts w:ascii="Times New Roman" w:hAnsi="Times New Roman" w:cs="Times New Roman"/>
-          <w:bCs/>
-        </w:rPr>
-        <w:t xml:space="preserve">This evident lack of </w:t>
-      </w:r>
-      <w:commentRangeStart w:id="126"/>
-      <w:r>
-        <w:rPr>
-          <w:rFonts w:ascii="Times New Roman" w:hAnsi="Times New Roman" w:cs="Times New Roman"/>
-          <w:bCs/>
-        </w:rPr>
-        <w:t xml:space="preserve">surface contaminants </w:t>
-      </w:r>
-      <w:commentRangeEnd w:id="126"/>
-      <w:r>
-        <w:rPr>
-          <w:rStyle w:val="CommentReference"/>
-        </w:rPr>
-        <w:commentReference w:id="126"/>
       </w:r>
       <w:r>
         <w:rPr>
@@ -12207,7 +12442,7 @@
         </w:rPr>
         <w:t xml:space="preserve">Therefore, in studies where contaminants and diet are likely to be similar in biomass, or where diet are widespread organisms (e.g. fungi or bacteria), surface sterilization may be an important </w:t>
       </w:r>
-      <w:commentRangeStart w:id="127"/>
+      <w:commentRangeStart w:id="125"/>
       <w:r>
         <w:rPr>
           <w:rFonts w:ascii="Times New Roman" w:hAnsi="Times New Roman" w:cs="Times New Roman"/>
@@ -12215,12 +12450,12 @@
         </w:rPr>
         <w:t>consideration</w:t>
       </w:r>
-      <w:commentRangeEnd w:id="127"/>
+      <w:commentRangeEnd w:id="125"/>
       <w:r>
         <w:rPr>
           <w:rStyle w:val="CommentReference"/>
         </w:rPr>
-        <w:commentReference w:id="127"/>
+        <w:commentReference w:id="125"/>
       </w:r>
       <w:r>
         <w:rPr>
@@ -12263,237 +12498,237 @@
     <w:p>
       <w:pPr>
         <w:rPr>
+          <w:ins w:id="126" w:author="Ana Miller-Ter Kuile" w:date="2020-06-12T17:56:00Z"/>
+          <w:rFonts w:ascii="Times New Roman" w:hAnsi="Times New Roman" w:cs="Times New Roman"/>
+          <w:bCs/>
+        </w:rPr>
+      </w:pPr>
+      <w:r>
+        <w:rPr>
+          <w:rFonts w:ascii="Times New Roman" w:hAnsi="Times New Roman" w:cs="Times New Roman"/>
+          <w:bCs/>
+        </w:rPr>
+        <w:t xml:space="preserve">While we saw no widespread evidence of environmental contamination in our study, </w:t>
+      </w:r>
+      <w:r>
+        <w:rPr>
+          <w:rFonts w:ascii="Times New Roman" w:hAnsi="Times New Roman" w:cs="Times New Roman"/>
+          <w:bCs/>
+        </w:rPr>
+        <w:t>we did observe some evidence that more contained environments</w:t>
+      </w:r>
+      <w:r>
+        <w:rPr>
+          <w:rFonts w:ascii="Times New Roman" w:hAnsi="Times New Roman" w:cs="Times New Roman"/>
+          <w:bCs/>
+        </w:rPr>
+        <w:t xml:space="preserve"> (here, mesocosms)</w:t>
+      </w:r>
+      <w:r>
+        <w:rPr>
+          <w:rFonts w:ascii="Times New Roman" w:hAnsi="Times New Roman" w:cs="Times New Roman"/>
+          <w:bCs/>
+        </w:rPr>
+        <w:t xml:space="preserve"> may be more prone to contamination than open terrestrial environments. This outcome highlights that the decision to surface sterilize prior to DNA metabarcoding may matter more in some </w:t>
+      </w:r>
+      <w:r>
+        <w:rPr>
+          <w:rFonts w:ascii="Times New Roman" w:hAnsi="Times New Roman" w:cs="Times New Roman"/>
+          <w:bCs/>
+        </w:rPr>
+        <w:t>environments and experiments</w:t>
+      </w:r>
+      <w:r>
+        <w:rPr>
+          <w:rFonts w:ascii="Times New Roman" w:hAnsi="Times New Roman" w:cs="Times New Roman"/>
+          <w:bCs/>
+        </w:rPr>
+        <w:t xml:space="preserve"> than others. </w:t>
+      </w:r>
+      <w:r>
+        <w:rPr>
+          <w:rFonts w:ascii="Times New Roman" w:hAnsi="Times New Roman" w:cs="Times New Roman"/>
+          <w:bCs/>
+        </w:rPr>
+        <w:t xml:space="preserve">Mesocosms, either built or natural, are a widely used type of environment in studies of consumptive interactions (e.g. built mesocosms: Gao 2017, Rudolf et al. 2014; ponds, lakes, and natural microcosms: </w:t>
+      </w:r>
+      <w:proofErr w:type="spellStart"/>
+      <w:r>
+        <w:rPr>
+          <w:rFonts w:ascii="Times New Roman" w:hAnsi="Times New Roman" w:cs="Times New Roman"/>
+          <w:bCs/>
+        </w:rPr>
+        <w:t>Srivistava</w:t>
+      </w:r>
+      <w:proofErr w:type="spellEnd"/>
+      <w:r>
+        <w:rPr>
+          <w:rFonts w:ascii="Times New Roman" w:hAnsi="Times New Roman" w:cs="Times New Roman"/>
+          <w:bCs/>
+        </w:rPr>
+        <w:t xml:space="preserve"> et al. 2004, De </w:t>
+      </w:r>
+      <w:proofErr w:type="spellStart"/>
+      <w:r>
+        <w:rPr>
+          <w:rFonts w:ascii="Times New Roman" w:hAnsi="Times New Roman" w:cs="Times New Roman"/>
+          <w:bCs/>
+        </w:rPr>
+        <w:t>Meester</w:t>
+      </w:r>
+      <w:proofErr w:type="spellEnd"/>
+      <w:r>
+        <w:rPr>
+          <w:rFonts w:ascii="Times New Roman" w:hAnsi="Times New Roman" w:cs="Times New Roman"/>
+          <w:bCs/>
+        </w:rPr>
+        <w:t xml:space="preserve"> et al. 2005) and DNA metabarcoding in any of these environments may benefit from surface sterilization. Any environment is shaped by both abiotic and biotic factors, and these may play out in complicated ways to influence the risk of environmental contamination. In aquatic and marine eDNA environments, some abiotic conditions are attributed to DNA persistence (e.g. pH and salinity; Collins et al. 2018, Strickler et al. 2019), while others are not or show inconclusive results (e.g. sunlight; </w:t>
+      </w:r>
+      <w:proofErr w:type="spellStart"/>
+      <w:r>
+        <w:rPr>
+          <w:rFonts w:ascii="Times New Roman" w:hAnsi="Times New Roman" w:cs="Times New Roman"/>
+          <w:bCs/>
+        </w:rPr>
+        <w:t>Machler</w:t>
+      </w:r>
+      <w:proofErr w:type="spellEnd"/>
+      <w:r>
+        <w:rPr>
+          <w:rFonts w:ascii="Times New Roman" w:hAnsi="Times New Roman" w:cs="Times New Roman"/>
+          <w:bCs/>
+        </w:rPr>
+        <w:t xml:space="preserve"> et al. 2018, </w:t>
+      </w:r>
+      <w:proofErr w:type="spellStart"/>
+      <w:r>
+        <w:rPr>
+          <w:rFonts w:ascii="Times New Roman" w:hAnsi="Times New Roman" w:cs="Times New Roman"/>
+          <w:bCs/>
+        </w:rPr>
+        <w:t>Pilliod</w:t>
+      </w:r>
+      <w:proofErr w:type="spellEnd"/>
+      <w:r>
+        <w:rPr>
+          <w:rFonts w:ascii="Times New Roman" w:hAnsi="Times New Roman" w:cs="Times New Roman"/>
+          <w:bCs/>
+        </w:rPr>
+        <w:t xml:space="preserve"> et al. 2014). Others attribute biotically-mediated responses to the environment in DNA persistence (e.g. microbial growth due to ideal abiotic conditions: Nielson et al; Strickler et al. 2014). Any aspect of an environment that alters the persistence of DNA is likely to alter the risk of environmental contamination. Ecological factors of an environment or consumer could shape contamination risk as well, including diet density, consumer-diet population ratios, consumer-diet body size ratios, and interaction frequency, which can alter contact probability and handling times as well as the likelihood that high-biomass contaminants will hide diet items that were consumed farther back in time (</w:t>
+      </w:r>
+      <w:r>
+        <w:rPr>
+          <w:rFonts w:ascii="Times New Roman" w:hAnsi="Times New Roman" w:cs="Times New Roman"/>
+          <w:bCs/>
+        </w:rPr>
+        <w:t xml:space="preserve">Greenstone 2011 and 2012, </w:t>
+      </w:r>
+      <w:r>
+        <w:rPr>
+          <w:rFonts w:ascii="Times New Roman" w:hAnsi="Times New Roman" w:cs="Times New Roman"/>
+          <w:bCs/>
+        </w:rPr>
+        <w:t xml:space="preserve">Scharf et al. 1998, </w:t>
+      </w:r>
+      <w:proofErr w:type="spellStart"/>
+      <w:r>
+        <w:rPr>
+          <w:rFonts w:ascii="Times New Roman" w:hAnsi="Times New Roman" w:cs="Times New Roman"/>
+          <w:bCs/>
+        </w:rPr>
+        <w:t>Jeschke</w:t>
+      </w:r>
+      <w:proofErr w:type="spellEnd"/>
+      <w:r>
+        <w:rPr>
+          <w:rFonts w:ascii="Times New Roman" w:hAnsi="Times New Roman" w:cs="Times New Roman"/>
+          <w:bCs/>
+        </w:rPr>
+        <w:t xml:space="preserve"> et al. 2002, </w:t>
+      </w:r>
+      <w:proofErr w:type="spellStart"/>
+      <w:r>
+        <w:rPr>
+          <w:rFonts w:ascii="Times New Roman" w:hAnsi="Times New Roman" w:cs="Times New Roman"/>
+          <w:bCs/>
+        </w:rPr>
+        <w:t>Samu</w:t>
+      </w:r>
+      <w:proofErr w:type="spellEnd"/>
+      <w:r>
+        <w:rPr>
+          <w:rFonts w:ascii="Times New Roman" w:hAnsi="Times New Roman" w:cs="Times New Roman"/>
+          <w:bCs/>
+        </w:rPr>
+        <w:t xml:space="preserve"> and Biro 1993, </w:t>
+      </w:r>
+      <w:proofErr w:type="spellStart"/>
+      <w:r>
+        <w:rPr>
+          <w:rFonts w:ascii="Times New Roman" w:hAnsi="Times New Roman" w:cs="Times New Roman"/>
+          <w:bCs/>
+        </w:rPr>
+        <w:t>Marcias</w:t>
+      </w:r>
+      <w:proofErr w:type="spellEnd"/>
+      <w:r>
+        <w:rPr>
+          <w:rFonts w:ascii="Times New Roman" w:hAnsi="Times New Roman" w:cs="Times New Roman"/>
+          <w:bCs/>
+        </w:rPr>
+        <w:t xml:space="preserve">-Hernandez et al., Abrams and </w:t>
+      </w:r>
+      <w:proofErr w:type="spellStart"/>
+      <w:r>
+        <w:rPr>
+          <w:rFonts w:ascii="Times New Roman" w:hAnsi="Times New Roman" w:cs="Times New Roman"/>
+          <w:bCs/>
+        </w:rPr>
+        <w:t>Ginzberg</w:t>
+      </w:r>
+      <w:proofErr w:type="spellEnd"/>
+      <w:r>
+        <w:rPr>
+          <w:rFonts w:ascii="Times New Roman" w:hAnsi="Times New Roman" w:cs="Times New Roman"/>
+          <w:bCs/>
+        </w:rPr>
+        <w:t xml:space="preserve"> 2000). Considering these aspects of any environment prior to performing a DNA metabarcoding study is key in confidently assigning consumptive interactions</w:t>
+      </w:r>
+      <w:r>
+        <w:rPr>
+          <w:rFonts w:ascii="Times New Roman" w:hAnsi="Times New Roman" w:cs="Times New Roman"/>
+          <w:bCs/>
+        </w:rPr>
+        <w:t xml:space="preserve"> and could help build predictive frameworks of when surface sterilization may be necessary.</w:t>
+      </w:r>
+    </w:p>
+    <w:p>
+      <w:pPr>
+        <w:rPr>
+          <w:ins w:id="127" w:author="Ana Miller-Ter Kuile" w:date="2020-06-12T17:56:00Z"/>
+          <w:rFonts w:ascii="Times New Roman" w:hAnsi="Times New Roman" w:cs="Times New Roman"/>
+          <w:bCs/>
+        </w:rPr>
+      </w:pPr>
+    </w:p>
+    <w:p>
+      <w:pPr>
+        <w:rPr>
           <w:ins w:id="128" w:author="Ana Miller-Ter Kuile" w:date="2020-06-12T17:56:00Z"/>
           <w:rFonts w:ascii="Times New Roman" w:hAnsi="Times New Roman" w:cs="Times New Roman"/>
           <w:bCs/>
         </w:rPr>
       </w:pPr>
-      <w:r>
-        <w:rPr>
-          <w:rFonts w:ascii="Times New Roman" w:hAnsi="Times New Roman" w:cs="Times New Roman"/>
-          <w:bCs/>
-        </w:rPr>
-        <w:t xml:space="preserve">While we saw no widespread evidence of environmental contamination in our study, </w:t>
-      </w:r>
-      <w:r>
-        <w:rPr>
-          <w:rFonts w:ascii="Times New Roman" w:hAnsi="Times New Roman" w:cs="Times New Roman"/>
-          <w:bCs/>
-        </w:rPr>
-        <w:t>we did observe some evidence that more contained environments</w:t>
-      </w:r>
-      <w:r>
-        <w:rPr>
-          <w:rFonts w:ascii="Times New Roman" w:hAnsi="Times New Roman" w:cs="Times New Roman"/>
-          <w:bCs/>
-        </w:rPr>
-        <w:t xml:space="preserve"> (here, mesocosms)</w:t>
-      </w:r>
-      <w:r>
-        <w:rPr>
-          <w:rFonts w:ascii="Times New Roman" w:hAnsi="Times New Roman" w:cs="Times New Roman"/>
-          <w:bCs/>
-        </w:rPr>
-        <w:t xml:space="preserve"> may be more prone to contamination than open terrestrial environments. This outcome highlights that the decision to surface sterilize prior to DNA metabarcoding may matter more in some </w:t>
-      </w:r>
-      <w:r>
-        <w:rPr>
-          <w:rFonts w:ascii="Times New Roman" w:hAnsi="Times New Roman" w:cs="Times New Roman"/>
-          <w:bCs/>
-        </w:rPr>
-        <w:t>environments and experiments</w:t>
-      </w:r>
-      <w:r>
-        <w:rPr>
-          <w:rFonts w:ascii="Times New Roman" w:hAnsi="Times New Roman" w:cs="Times New Roman"/>
-          <w:bCs/>
-        </w:rPr>
-        <w:t xml:space="preserve"> than others. </w:t>
-      </w:r>
-      <w:r>
-        <w:rPr>
-          <w:rFonts w:ascii="Times New Roman" w:hAnsi="Times New Roman" w:cs="Times New Roman"/>
-          <w:bCs/>
-        </w:rPr>
-        <w:t xml:space="preserve">Mesocosms, either built or natural, are a widely used type of environment in studies of consumptive interactions (e.g. built mesocosms: Gao 2017, Rudolf et al. 2014; ponds, lakes, and natural microcosms: </w:t>
-      </w:r>
-      <w:proofErr w:type="spellStart"/>
-      <w:r>
-        <w:rPr>
-          <w:rFonts w:ascii="Times New Roman" w:hAnsi="Times New Roman" w:cs="Times New Roman"/>
-          <w:bCs/>
-        </w:rPr>
-        <w:t>Srivistava</w:t>
-      </w:r>
-      <w:proofErr w:type="spellEnd"/>
-      <w:r>
-        <w:rPr>
-          <w:rFonts w:ascii="Times New Roman" w:hAnsi="Times New Roman" w:cs="Times New Roman"/>
-          <w:bCs/>
-        </w:rPr>
-        <w:t xml:space="preserve"> et al. 2004, De </w:t>
-      </w:r>
-      <w:proofErr w:type="spellStart"/>
-      <w:r>
-        <w:rPr>
-          <w:rFonts w:ascii="Times New Roman" w:hAnsi="Times New Roman" w:cs="Times New Roman"/>
-          <w:bCs/>
-        </w:rPr>
-        <w:t>Meester</w:t>
-      </w:r>
-      <w:proofErr w:type="spellEnd"/>
-      <w:r>
-        <w:rPr>
-          <w:rFonts w:ascii="Times New Roman" w:hAnsi="Times New Roman" w:cs="Times New Roman"/>
-          <w:bCs/>
-        </w:rPr>
-        <w:t xml:space="preserve"> et al. 2005) and DNA metabarcoding in any of these environments may benefit from surface sterilization. Any environment is shaped by both abiotic and biotic factors, and these may play out in complicated ways to influence the risk of environmental contamination. In aquatic and marine eDNA environments, some abiotic conditions are attributed to DNA persistence (e.g. pH and salinity; Collins et al. 2018, Strickler et al. 2019), while others are not or show inconclusive results (e.g. sunlight; </w:t>
-      </w:r>
-      <w:proofErr w:type="spellStart"/>
-      <w:r>
-        <w:rPr>
-          <w:rFonts w:ascii="Times New Roman" w:hAnsi="Times New Roman" w:cs="Times New Roman"/>
-          <w:bCs/>
-        </w:rPr>
-        <w:t>Machler</w:t>
-      </w:r>
-      <w:proofErr w:type="spellEnd"/>
-      <w:r>
-        <w:rPr>
-          <w:rFonts w:ascii="Times New Roman" w:hAnsi="Times New Roman" w:cs="Times New Roman"/>
-          <w:bCs/>
-        </w:rPr>
-        <w:t xml:space="preserve"> et al. 2018, </w:t>
-      </w:r>
-      <w:proofErr w:type="spellStart"/>
-      <w:r>
-        <w:rPr>
-          <w:rFonts w:ascii="Times New Roman" w:hAnsi="Times New Roman" w:cs="Times New Roman"/>
-          <w:bCs/>
-        </w:rPr>
-        <w:t>Pilliod</w:t>
-      </w:r>
-      <w:proofErr w:type="spellEnd"/>
-      <w:r>
-        <w:rPr>
-          <w:rFonts w:ascii="Times New Roman" w:hAnsi="Times New Roman" w:cs="Times New Roman"/>
-          <w:bCs/>
-        </w:rPr>
-        <w:t xml:space="preserve"> et al. 2014). Others attribute biotically-mediated responses to the environment in DNA persistence (e.g. microbial growth due to ideal abiotic conditions: Nielson et al; Strickler et al. 2014). Any aspect of an environment that alters the persistence of DNA is likely to alter the risk of environmental contamination. Ecological factors of an environment or consumer could shape contamination risk as well, including diet density, consumer-diet population ratios, consumer-diet body size ratios, and interaction frequency, which can alter contact probability and handling times as well as the likelihood that high-biomass contaminants will hide diet items that were consumed farther back in time (</w:t>
-      </w:r>
-      <w:r>
-        <w:rPr>
-          <w:rFonts w:ascii="Times New Roman" w:hAnsi="Times New Roman" w:cs="Times New Roman"/>
-          <w:bCs/>
-        </w:rPr>
-        <w:t xml:space="preserve">Greenstone 2011 and 2012, </w:t>
-      </w:r>
-      <w:r>
-        <w:rPr>
-          <w:rFonts w:ascii="Times New Roman" w:hAnsi="Times New Roman" w:cs="Times New Roman"/>
-          <w:bCs/>
-        </w:rPr>
-        <w:t xml:space="preserve">Scharf et al. 1998, </w:t>
-      </w:r>
-      <w:proofErr w:type="spellStart"/>
-      <w:r>
-        <w:rPr>
-          <w:rFonts w:ascii="Times New Roman" w:hAnsi="Times New Roman" w:cs="Times New Roman"/>
-          <w:bCs/>
-        </w:rPr>
-        <w:t>Jeschke</w:t>
-      </w:r>
-      <w:proofErr w:type="spellEnd"/>
-      <w:r>
-        <w:rPr>
-          <w:rFonts w:ascii="Times New Roman" w:hAnsi="Times New Roman" w:cs="Times New Roman"/>
-          <w:bCs/>
-        </w:rPr>
-        <w:t xml:space="preserve"> et al. 2002, </w:t>
-      </w:r>
-      <w:proofErr w:type="spellStart"/>
-      <w:r>
-        <w:rPr>
-          <w:rFonts w:ascii="Times New Roman" w:hAnsi="Times New Roman" w:cs="Times New Roman"/>
-          <w:bCs/>
-        </w:rPr>
-        <w:t>Samu</w:t>
-      </w:r>
-      <w:proofErr w:type="spellEnd"/>
-      <w:r>
-        <w:rPr>
-          <w:rFonts w:ascii="Times New Roman" w:hAnsi="Times New Roman" w:cs="Times New Roman"/>
-          <w:bCs/>
-        </w:rPr>
-        <w:t xml:space="preserve"> and Biro 1993, </w:t>
-      </w:r>
-      <w:proofErr w:type="spellStart"/>
-      <w:r>
-        <w:rPr>
-          <w:rFonts w:ascii="Times New Roman" w:hAnsi="Times New Roman" w:cs="Times New Roman"/>
-          <w:bCs/>
-        </w:rPr>
-        <w:t>Marcias</w:t>
-      </w:r>
-      <w:proofErr w:type="spellEnd"/>
-      <w:r>
-        <w:rPr>
-          <w:rFonts w:ascii="Times New Roman" w:hAnsi="Times New Roman" w:cs="Times New Roman"/>
-          <w:bCs/>
-        </w:rPr>
-        <w:t xml:space="preserve">-Hernandez et al., Abrams and </w:t>
-      </w:r>
-      <w:proofErr w:type="spellStart"/>
-      <w:r>
-        <w:rPr>
-          <w:rFonts w:ascii="Times New Roman" w:hAnsi="Times New Roman" w:cs="Times New Roman"/>
-          <w:bCs/>
-        </w:rPr>
-        <w:t>Ginzberg</w:t>
-      </w:r>
-      <w:proofErr w:type="spellEnd"/>
-      <w:r>
-        <w:rPr>
-          <w:rFonts w:ascii="Times New Roman" w:hAnsi="Times New Roman" w:cs="Times New Roman"/>
-          <w:bCs/>
-        </w:rPr>
-        <w:t xml:space="preserve"> 2000). Considering these aspects of any environment prior to performing a DNA metabarcoding study is key in confidently assigning consumptive interactions</w:t>
-      </w:r>
-      <w:r>
-        <w:rPr>
-          <w:rFonts w:ascii="Times New Roman" w:hAnsi="Times New Roman" w:cs="Times New Roman"/>
-          <w:bCs/>
-        </w:rPr>
-        <w:t xml:space="preserve"> and could help build predictive frameworks of when surface sterilization may be necessary.</w:t>
-      </w:r>
-    </w:p>
-    <w:p>
-      <w:pPr>
-        <w:rPr>
-          <w:ins w:id="129" w:author="Ana Miller-Ter Kuile" w:date="2020-06-12T17:56:00Z"/>
-          <w:rFonts w:ascii="Times New Roman" w:hAnsi="Times New Roman" w:cs="Times New Roman"/>
-          <w:bCs/>
-        </w:rPr>
-      </w:pPr>
-    </w:p>
-    <w:p>
-      <w:pPr>
-        <w:rPr>
-          <w:ins w:id="130" w:author="Ana Miller-Ter Kuile" w:date="2020-06-12T17:56:00Z"/>
-          <w:rFonts w:ascii="Times New Roman" w:hAnsi="Times New Roman" w:cs="Times New Roman"/>
-          <w:bCs/>
-        </w:rPr>
-      </w:pPr>
-    </w:p>
-    <w:p>
-      <w:pPr>
-        <w:rPr>
-          <w:ins w:id="131" w:author="Ana Miller-Ter Kuile" w:date="2020-06-12T17:57:00Z"/>
+    </w:p>
+    <w:p>
+      <w:pPr>
+        <w:rPr>
+          <w:ins w:id="129" w:author="Ana Miller-Ter Kuile" w:date="2020-06-12T17:57:00Z"/>
           <w:rFonts w:ascii="Times New Roman" w:hAnsi="Times New Roman" w:cs="Times New Roman"/>
           <w:b/>
         </w:rPr>
       </w:pPr>
-      <w:ins w:id="132" w:author="Ana Miller-Ter Kuile" w:date="2020-06-12T17:56:00Z">
+      <w:ins w:id="130" w:author="Ana Miller-Ter Kuile" w:date="2020-06-12T17:56:00Z">
         <w:r>
           <w:rPr>
             <w:rFonts w:ascii="Times New Roman" w:hAnsi="Times New Roman" w:cs="Times New Roman"/>
@@ -12509,7 +12744,7 @@
           <w:t xml:space="preserve">When, </w:t>
         </w:r>
       </w:ins>
-      <w:ins w:id="133" w:author="Ana Miller-Ter Kuile" w:date="2020-06-12T17:57:00Z">
+      <w:ins w:id="131" w:author="Ana Miller-Ter Kuile" w:date="2020-06-12T17:57:00Z">
         <w:r>
           <w:rPr>
             <w:rFonts w:ascii="Times New Roman" w:hAnsi="Times New Roman" w:cs="Times New Roman"/>
@@ -12518,7 +12753,7 @@
           <w:t>how, what to sterilize</w:t>
         </w:r>
       </w:ins>
-      <w:ins w:id="134" w:author="Ana Miller-Ter Kuile" w:date="2020-06-12T17:56:00Z">
+      <w:ins w:id="132" w:author="Ana Miller-Ter Kuile" w:date="2020-06-12T17:56:00Z">
         <w:r>
           <w:rPr>
             <w:rFonts w:ascii="Times New Roman" w:hAnsi="Times New Roman" w:cs="Times New Roman"/>
@@ -12531,24 +12766,24 @@
     <w:p>
       <w:pPr>
         <w:rPr>
-          <w:ins w:id="135" w:author="Ana Miller-Ter Kuile" w:date="2020-06-12T17:56:00Z"/>
-          <w:rFonts w:ascii="Times New Roman" w:hAnsi="Times New Roman" w:cs="Times New Roman"/>
-          <w:bCs/>
-          <w:rPrChange w:id="136" w:author="Ana Miller-Ter Kuile" w:date="2020-06-12T17:57:00Z">
+          <w:ins w:id="133" w:author="Ana Miller-Ter Kuile" w:date="2020-06-12T17:56:00Z"/>
+          <w:rFonts w:ascii="Times New Roman" w:hAnsi="Times New Roman" w:cs="Times New Roman"/>
+          <w:bCs/>
+          <w:rPrChange w:id="134" w:author="Ana Miller-Ter Kuile" w:date="2020-06-12T17:57:00Z">
             <w:rPr>
-              <w:ins w:id="137" w:author="Ana Miller-Ter Kuile" w:date="2020-06-12T17:56:00Z"/>
+              <w:ins w:id="135" w:author="Ana Miller-Ter Kuile" w:date="2020-06-12T17:56:00Z"/>
               <w:rFonts w:ascii="Times New Roman" w:hAnsi="Times New Roman" w:cs="Times New Roman"/>
               <w:b/>
             </w:rPr>
           </w:rPrChange>
         </w:rPr>
       </w:pPr>
-      <w:ins w:id="138" w:author="Ana Miller-Ter Kuile" w:date="2020-06-12T17:57:00Z">
+      <w:ins w:id="136" w:author="Ana Miller-Ter Kuile" w:date="2020-06-12T17:57:00Z">
         <w:r>
           <w:rPr>
             <w:rFonts w:ascii="Times New Roman" w:hAnsi="Times New Roman" w:cs="Times New Roman"/>
             <w:bCs/>
-            <w:rPrChange w:id="139" w:author="Ana Miller-Ter Kuile" w:date="2020-06-12T17:57:00Z">
+            <w:rPrChange w:id="137" w:author="Ana Miller-Ter Kuile" w:date="2020-06-12T17:57:00Z">
               <w:rPr>
                 <w:rFonts w:ascii="Times New Roman" w:hAnsi="Times New Roman" w:cs="Times New Roman"/>
                 <w:b/>
@@ -13432,7 +13667,7 @@
           <w:b/>
         </w:rPr>
       </w:pPr>
-      <w:commentRangeStart w:id="140"/>
+      <w:commentRangeStart w:id="138"/>
       <w:r>
         <w:rPr>
           <w:rFonts w:ascii="Times New Roman" w:hAnsi="Times New Roman" w:cs="Times New Roman"/>
@@ -13441,12 +13676,12 @@
         <w:lastRenderedPageBreak/>
         <w:t>Figures</w:t>
       </w:r>
-      <w:commentRangeEnd w:id="140"/>
+      <w:commentRangeEnd w:id="138"/>
       <w:r>
         <w:rPr>
           <w:rStyle w:val="CommentReference"/>
         </w:rPr>
-        <w:commentReference w:id="140"/>
+        <w:commentReference w:id="138"/>
       </w:r>
       <w:r>
         <w:rPr>
@@ -17073,7 +17308,7 @@
       </w:r>
     </w:p>
   </w:comment>
-  <w:comment w:id="104" w:author="Austen Apigo" w:date="2020-06-11T09:42:00Z" w:initials="AA">
+  <w:comment w:id="102" w:author="Austen Apigo" w:date="2020-06-11T09:42:00Z" w:initials="AA">
     <w:p>
       <w:pPr>
         <w:pStyle w:val="CommentText"/>
@@ -17089,7 +17324,7 @@
       </w:r>
     </w:p>
   </w:comment>
-  <w:comment w:id="105" w:author="Ana Miller-Ter Kuile" w:date="2020-06-12T17:30:00Z" w:initials="AMK">
+  <w:comment w:id="103" w:author="Ana Miller-Ter Kuile" w:date="2020-06-12T17:30:00Z" w:initials="AMK">
     <w:p>
       <w:pPr>
         <w:pStyle w:val="CommentText"/>
@@ -17152,7 +17387,7 @@
       </w:r>
     </w:p>
   </w:comment>
-  <w:comment w:id="106" w:author="Austen Apigo" w:date="2020-06-11T09:50:00Z" w:initials="AA">
+  <w:comment w:id="104" w:author="Austen Apigo" w:date="2020-06-11T09:50:00Z" w:initials="AA">
     <w:p>
       <w:pPr>
         <w:pStyle w:val="CommentText"/>
@@ -17168,7 +17403,7 @@
       </w:r>
     </w:p>
   </w:comment>
-  <w:comment w:id="109" w:author="Austen Apigo" w:date="2020-06-11T09:52:00Z" w:initials="AA">
+  <w:comment w:id="107" w:author="Austen Apigo" w:date="2020-06-11T09:52:00Z" w:initials="AA">
     <w:p>
       <w:pPr>
         <w:pStyle w:val="CommentText"/>
@@ -17198,7 +17433,7 @@
       </w:r>
     </w:p>
   </w:comment>
-  <w:comment w:id="113" w:author="Austen Apigo" w:date="2020-06-11T09:56:00Z" w:initials="AA">
+  <w:comment w:id="111" w:author="Austen Apigo" w:date="2020-06-11T09:56:00Z" w:initials="AA">
     <w:p>
       <w:pPr>
         <w:pStyle w:val="CommentText"/>
@@ -17214,7 +17449,7 @@
       </w:r>
     </w:p>
   </w:comment>
-  <w:comment w:id="114" w:author="Austen Apigo" w:date="2020-06-08T13:41:00Z" w:initials="AA">
+  <w:comment w:id="112" w:author="Austen Apigo" w:date="2020-06-08T13:41:00Z" w:initials="AA">
     <w:p>
       <w:pPr>
         <w:pStyle w:val="CommentText"/>
@@ -17230,7 +17465,7 @@
       </w:r>
     </w:p>
   </w:comment>
-  <w:comment w:id="115" w:author="Austen Apigo" w:date="2020-06-11T09:57:00Z" w:initials="AA">
+  <w:comment w:id="113" w:author="Austen Apigo" w:date="2020-06-11T09:57:00Z" w:initials="AA">
     <w:p>
       <w:pPr>
         <w:pStyle w:val="CommentText"/>
@@ -17246,7 +17481,7 @@
       </w:r>
     </w:p>
   </w:comment>
-  <w:comment w:id="118" w:author="Austen Apigo" w:date="2020-06-11T11:04:00Z" w:initials="AA">
+  <w:comment w:id="116" w:author="Austen Apigo" w:date="2020-06-11T11:04:00Z" w:initials="AA">
     <w:p>
       <w:pPr>
         <w:pStyle w:val="CommentText"/>
@@ -17277,7 +17512,7 @@
       </w:r>
     </w:p>
   </w:comment>
-  <w:comment w:id="120" w:author="Austen Apigo" w:date="2020-06-08T13:52:00Z" w:initials="AA">
+  <w:comment w:id="118" w:author="Austen Apigo" w:date="2020-06-08T13:52:00Z" w:initials="AA">
     <w:p>
       <w:pPr>
         <w:pStyle w:val="CommentText"/>
@@ -17293,7 +17528,7 @@
       </w:r>
     </w:p>
   </w:comment>
-  <w:comment w:id="121" w:author="Austen Apigo" w:date="2020-06-11T11:59:00Z" w:initials="AA">
+  <w:comment w:id="119" w:author="Austen Apigo" w:date="2020-06-11T11:59:00Z" w:initials="AA">
     <w:p>
       <w:pPr>
         <w:pStyle w:val="CommentText"/>
@@ -17306,7 +17541,7 @@
       </w:r>
     </w:p>
   </w:comment>
-  <w:comment w:id="122" w:author="Ana Miller-Ter Kuile" w:date="2020-06-12T17:52:00Z" w:initials="AMK">
+  <w:comment w:id="120" w:author="Ana Miller-Ter Kuile" w:date="2020-06-12T17:52:00Z" w:initials="AMK">
     <w:p>
       <w:pPr>
         <w:pStyle w:val="CommentText"/>
@@ -17322,7 +17557,7 @@
       </w:r>
     </w:p>
   </w:comment>
-  <w:comment w:id="123" w:author="Austen Apigo" w:date="2020-06-08T14:33:00Z" w:initials="AA">
+  <w:comment w:id="121" w:author="Austen Apigo" w:date="2020-06-08T14:33:00Z" w:initials="AA">
     <w:p>
       <w:pPr>
         <w:pStyle w:val="CommentText"/>
@@ -17350,7 +17585,7 @@
       </w:r>
     </w:p>
   </w:comment>
-  <w:comment w:id="124" w:author="Ana Miller-Ter Kuile" w:date="2020-06-12T17:53:00Z" w:initials="AMK">
+  <w:comment w:id="122" w:author="Ana Miller-Ter Kuile" w:date="2020-06-12T17:53:00Z" w:initials="AMK">
     <w:p>
       <w:pPr>
         <w:pStyle w:val="CommentText"/>
@@ -17395,7 +17630,7 @@
       </w:r>
     </w:p>
   </w:comment>
-  <w:comment w:id="125" w:author="Austen Apigo" w:date="2020-06-11T12:00:00Z" w:initials="AA">
+  <w:comment w:id="123" w:author="Austen Apigo" w:date="2020-06-11T12:00:00Z" w:initials="AA">
     <w:p>
       <w:pPr>
         <w:pStyle w:val="CommentText"/>
@@ -17419,7 +17654,7 @@
       </w:r>
     </w:p>
   </w:comment>
-  <w:comment w:id="126" w:author="Austen Apigo" w:date="2020-06-11T12:04:00Z" w:initials="AA">
+  <w:comment w:id="124" w:author="Austen Apigo" w:date="2020-06-11T12:04:00Z" w:initials="AA">
     <w:p>
       <w:pPr>
         <w:pStyle w:val="CommentText"/>
@@ -17443,7 +17678,7 @@
       </w:r>
     </w:p>
   </w:comment>
-  <w:comment w:id="127" w:author="Austen Apigo" w:date="2020-06-11T12:06:00Z" w:initials="AA">
+  <w:comment w:id="125" w:author="Austen Apigo" w:date="2020-06-11T12:06:00Z" w:initials="AA">
     <w:p>
       <w:pPr>
         <w:pStyle w:val="CommentText"/>
@@ -17467,7 +17702,7 @@
       </w:r>
     </w:p>
   </w:comment>
-  <w:comment w:id="140" w:author="Ana Miller-Ter Kuile" w:date="2020-05-19T10:07:00Z" w:initials="AMK">
+  <w:comment w:id="138" w:author="Ana Miller-Ter Kuile" w:date="2020-05-19T10:07:00Z" w:initials="AMK">
     <w:p>
       <w:pPr>
         <w:pStyle w:val="CommentText"/>

</xml_diff>

<commit_message>
updated all main figures, started updating supplementary figures with new family-level classification
</commit_message>
<xml_diff>
--- a/Drafts/Draft_Jun12_2020.docx
+++ b/Drafts/Draft_Jun12_2020.docx
@@ -14513,25 +14513,18 @@
           <w:bCs/>
         </w:rPr>
       </w:pPr>
-    </w:p>
-    <w:p>
-      <w:pPr>
-        <w:rPr>
-          <w:rFonts w:ascii="Times New Roman" w:hAnsi="Times New Roman" w:cs="Times New Roman"/>
-          <w:b/>
-        </w:rPr>
-      </w:pPr>
-      <w:r>
-        <w:rPr>
-          <w:rFonts w:ascii="Times New Roman" w:hAnsi="Times New Roman" w:cs="Times New Roman"/>
-          <w:b/>
+      <w:r>
+        <w:rPr>
+          <w:rFonts w:ascii="Times New Roman" w:hAnsi="Times New Roman" w:cs="Times New Roman"/>
+          <w:bCs/>
           <w:noProof/>
         </w:rPr>
+        <w:lastRenderedPageBreak/>
         <w:drawing>
-          <wp:inline distT="0" distB="0" distL="0" distR="0" wp14:anchorId="6ABD6A59" wp14:editId="5123882E">
-            <wp:extent cx="5943600" cy="6101715"/>
+          <wp:inline distT="0" distB="0" distL="0" distR="0" wp14:anchorId="40687205" wp14:editId="6D7C6136">
+            <wp:extent cx="5943600" cy="7265035"/>
             <wp:effectExtent l="0" t="0" r="0" b="0"/>
-            <wp:docPr id="5" name="Picture 5"/>
+            <wp:docPr id="3" name="Picture 3"/>
             <wp:cNvGraphicFramePr>
               <a:graphicFrameLocks xmlns:a="http://schemas.openxmlformats.org/drawingml/2006/main" noChangeAspect="1"/>
             </wp:cNvGraphicFramePr>
@@ -14539,7 +14532,7 @@
               <a:graphicData uri="http://schemas.openxmlformats.org/drawingml/2006/picture">
                 <pic:pic xmlns:pic="http://schemas.openxmlformats.org/drawingml/2006/picture">
                   <pic:nvPicPr>
-                    <pic:cNvPr id="5" name="Fig1.pdf"/>
+                    <pic:cNvPr id="3" name="Fig1.pdf"/>
                     <pic:cNvPicPr/>
                   </pic:nvPicPr>
                   <pic:blipFill>
@@ -14557,7 +14550,7 @@
                   <pic:spPr>
                     <a:xfrm>
                       <a:off x="0" y="0"/>
-                      <a:ext cx="5943600" cy="6101715"/>
+                      <a:ext cx="5943600" cy="7265035"/>
                     </a:xfrm>
                     <a:prstGeom prst="rect">
                       <a:avLst/>
@@ -14574,6 +14567,14 @@
       <w:pPr>
         <w:rPr>
           <w:rFonts w:ascii="Times New Roman" w:hAnsi="Times New Roman" w:cs="Times New Roman"/>
+          <w:b/>
+        </w:rPr>
+      </w:pPr>
+    </w:p>
+    <w:p>
+      <w:pPr>
+        <w:rPr>
+          <w:rFonts w:ascii="Times New Roman" w:hAnsi="Times New Roman" w:cs="Times New Roman"/>
           <w:bCs/>
         </w:rPr>
       </w:pPr>
@@ -14686,7 +14687,14 @@
           <w:rFonts w:ascii="Times New Roman" w:hAnsi="Times New Roman" w:cs="Times New Roman"/>
           <w:bCs/>
         </w:rPr>
-        <w:t xml:space="preserve"> DNA in field-collected </w:t>
+        <w:t xml:space="preserve"> DNA in </w:t>
+      </w:r>
+      <w:r>
+        <w:rPr>
+          <w:rFonts w:ascii="Times New Roman" w:hAnsi="Times New Roman" w:cs="Times New Roman"/>
+          <w:bCs/>
+        </w:rPr>
+        <w:t xml:space="preserve">natural-environment </w:t>
       </w:r>
       <w:r>
         <w:rPr>
@@ -14724,12 +14732,11 @@
           <w:b/>
           <w:noProof/>
         </w:rPr>
-        <w:lastRenderedPageBreak/>
         <w:drawing>
-          <wp:inline distT="0" distB="0" distL="0" distR="0" wp14:anchorId="0F3F50A2" wp14:editId="0C4DE5E0">
-            <wp:extent cx="5943600" cy="5822315"/>
+          <wp:inline distT="0" distB="0" distL="0" distR="0" wp14:anchorId="3B2D5994" wp14:editId="719DB633">
+            <wp:extent cx="5943600" cy="6852920"/>
             <wp:effectExtent l="0" t="0" r="0" b="0"/>
-            <wp:docPr id="6" name="Picture 6"/>
+            <wp:docPr id="4" name="Picture 4"/>
             <wp:cNvGraphicFramePr>
               <a:graphicFrameLocks xmlns:a="http://schemas.openxmlformats.org/drawingml/2006/main" noChangeAspect="1"/>
             </wp:cNvGraphicFramePr>
@@ -14737,7 +14744,7 @@
               <a:graphicData uri="http://schemas.openxmlformats.org/drawingml/2006/picture">
                 <pic:pic xmlns:pic="http://schemas.openxmlformats.org/drawingml/2006/picture">
                   <pic:nvPicPr>
-                    <pic:cNvPr id="6" name="Fig2.pdf"/>
+                    <pic:cNvPr id="4" name="Fig2.pdf"/>
                     <pic:cNvPicPr/>
                   </pic:nvPicPr>
                   <pic:blipFill>
@@ -14755,7 +14762,7 @@
                   <pic:spPr>
                     <a:xfrm>
                       <a:off x="0" y="0"/>
-                      <a:ext cx="5943600" cy="5822315"/>
+                      <a:ext cx="5943600" cy="6852920"/>
                     </a:xfrm>
                     <a:prstGeom prst="rect">
                       <a:avLst/>
@@ -14958,12 +14965,11 @@
           <w:b/>
           <w:noProof/>
         </w:rPr>
-        <w:lastRenderedPageBreak/>
         <w:drawing>
-          <wp:inline distT="0" distB="0" distL="0" distR="0" wp14:anchorId="505AB910" wp14:editId="612025AB">
-            <wp:extent cx="5943600" cy="5709920"/>
+          <wp:inline distT="0" distB="0" distL="0" distR="0" wp14:anchorId="1EA70FAA" wp14:editId="4311C3D0">
+            <wp:extent cx="5943600" cy="7545705"/>
             <wp:effectExtent l="0" t="0" r="0" b="0"/>
-            <wp:docPr id="7" name="Picture 7"/>
+            <wp:docPr id="12" name="Picture 12"/>
             <wp:cNvGraphicFramePr>
               <a:graphicFrameLocks xmlns:a="http://schemas.openxmlformats.org/drawingml/2006/main" noChangeAspect="1"/>
             </wp:cNvGraphicFramePr>
@@ -14971,7 +14977,7 @@
               <a:graphicData uri="http://schemas.openxmlformats.org/drawingml/2006/picture">
                 <pic:pic xmlns:pic="http://schemas.openxmlformats.org/drawingml/2006/picture">
                   <pic:nvPicPr>
-                    <pic:cNvPr id="7" name="Fig3.pdf"/>
+                    <pic:cNvPr id="12" name="Fig3.pdf"/>
                     <pic:cNvPicPr/>
                   </pic:nvPicPr>
                   <pic:blipFill>
@@ -14989,7 +14995,7 @@
                   <pic:spPr>
                     <a:xfrm>
                       <a:off x="0" y="0"/>
-                      <a:ext cx="5943600" cy="5709920"/>
+                      <a:ext cx="5943600" cy="7545705"/>
                     </a:xfrm>
                     <a:prstGeom prst="rect">
                       <a:avLst/>
@@ -15074,10 +15080,10 @@
         </w:rPr>
         <w:lastRenderedPageBreak/>
         <w:drawing>
-          <wp:inline distT="0" distB="0" distL="0" distR="0" wp14:anchorId="63275599" wp14:editId="18DB1FC9">
-            <wp:extent cx="5918200" cy="7175500"/>
+          <wp:inline distT="0" distB="0" distL="0" distR="0" wp14:anchorId="3528D07C" wp14:editId="736A6E3D">
+            <wp:extent cx="5711190" cy="8229600"/>
             <wp:effectExtent l="0" t="0" r="0" b="0"/>
-            <wp:docPr id="1" name="Picture 1"/>
+            <wp:docPr id="14" name="Picture 14"/>
             <wp:cNvGraphicFramePr>
               <a:graphicFrameLocks xmlns:a="http://schemas.openxmlformats.org/drawingml/2006/main" noChangeAspect="1"/>
             </wp:cNvGraphicFramePr>
@@ -15085,7 +15091,7 @@
               <a:graphicData uri="http://schemas.openxmlformats.org/drawingml/2006/picture">
                 <pic:pic xmlns:pic="http://schemas.openxmlformats.org/drawingml/2006/picture">
                   <pic:nvPicPr>
-                    <pic:cNvPr id="1" name="Fig4.pdf"/>
+                    <pic:cNvPr id="14" name="Fig4.pdf"/>
                     <pic:cNvPicPr/>
                   </pic:nvPicPr>
                   <pic:blipFill>
@@ -15103,7 +15109,7 @@
                   <pic:spPr>
                     <a:xfrm>
                       <a:off x="0" y="0"/>
-                      <a:ext cx="5918200" cy="7175500"/>
+                      <a:ext cx="5711190" cy="8229600"/>
                     </a:xfrm>
                     <a:prstGeom prst="rect">
                       <a:avLst/>
@@ -15120,22 +15126,15 @@
       <w:pPr>
         <w:rPr>
           <w:rFonts w:ascii="Times New Roman" w:hAnsi="Times New Roman" w:cs="Times New Roman"/>
-          <w:b/>
-        </w:rPr>
-      </w:pPr>
-    </w:p>
-    <w:p>
-      <w:pPr>
-        <w:rPr>
-          <w:rFonts w:ascii="Times New Roman" w:hAnsi="Times New Roman" w:cs="Times New Roman"/>
-          <w:bCs/>
-        </w:rPr>
-      </w:pPr>
-      <w:r>
-        <w:rPr>
-          <w:rFonts w:ascii="Times New Roman" w:hAnsi="Times New Roman" w:cs="Times New Roman"/>
-          <w:bCs/>
-        </w:rPr>
+          <w:bCs/>
+        </w:rPr>
+      </w:pPr>
+      <w:r>
+        <w:rPr>
+          <w:rFonts w:ascii="Times New Roman" w:hAnsi="Times New Roman" w:cs="Times New Roman"/>
+          <w:bCs/>
+        </w:rPr>
+        <w:lastRenderedPageBreak/>
         <w:t xml:space="preserve">Figure: Presence (indicated by a colored box) and abundance (indicated by color depth) of diet items in field-collected </w:t>
       </w:r>
       <w:r>
@@ -15196,30 +15195,6 @@
         </w:rPr>
         <w:t xml:space="preserve"> item, color depth is divided by quartiles of DNA sequence abundance. </w:t>
       </w:r>
-    </w:p>
-    <w:p>
-      <w:pPr>
-        <w:rPr>
-          <w:rFonts w:ascii="Times New Roman" w:hAnsi="Times New Roman" w:cs="Times New Roman"/>
-          <w:b/>
-        </w:rPr>
-      </w:pPr>
-    </w:p>
-    <w:p>
-      <w:pPr>
-        <w:rPr>
-          <w:rFonts w:ascii="Times New Roman" w:hAnsi="Times New Roman" w:cs="Times New Roman"/>
-          <w:b/>
-        </w:rPr>
-      </w:pPr>
-    </w:p>
-    <w:p>
-      <w:pPr>
-        <w:rPr>
-          <w:rFonts w:ascii="Times New Roman" w:hAnsi="Times New Roman" w:cs="Times New Roman"/>
-          <w:b/>
-        </w:rPr>
-      </w:pPr>
     </w:p>
     <w:p>
       <w:pPr>
@@ -15557,7 +15532,30 @@
           <w:rFonts w:ascii="Times New Roman" w:hAnsi="Times New Roman" w:cs="Times New Roman"/>
           <w:bCs/>
         </w:rPr>
-        <w:t xml:space="preserve"> XP bead cleaning of DNA to remove consumer DNA. </w:t>
+        <w:t xml:space="preserve"> XP bead cleaning of DNA to remove consumer DNA</w:t>
+      </w:r>
+      <w:r>
+        <w:rPr>
+          <w:rFonts w:ascii="Times New Roman" w:hAnsi="Times New Roman" w:cs="Times New Roman"/>
+          <w:bCs/>
+        </w:rPr>
+        <w:t xml:space="preserve">, motivated by results from </w:t>
+      </w:r>
+      <w:proofErr w:type="spellStart"/>
+      <w:r>
+        <w:rPr>
+          <w:rFonts w:ascii="Times New Roman" w:hAnsi="Times New Roman" w:cs="Times New Roman"/>
+          <w:bCs/>
+        </w:rPr>
+        <w:t>Krehenwinkel</w:t>
+      </w:r>
+      <w:proofErr w:type="spellEnd"/>
+      <w:r>
+        <w:rPr>
+          <w:rFonts w:ascii="Times New Roman" w:hAnsi="Times New Roman" w:cs="Times New Roman"/>
+          <w:bCs/>
+        </w:rPr>
+        <w:t xml:space="preserve"> et al. 2016.</w:t>
       </w:r>
     </w:p>
     <w:p>
@@ -15884,7 +15882,14 @@
           <w:rFonts w:ascii="Times New Roman" w:hAnsi="Times New Roman" w:cs="Times New Roman"/>
           <w:bCs/>
         </w:rPr>
-        <w:t xml:space="preserve"> package in R. All samples were sequenced to 99-100% sequencing depth, meaning we could compare communities derived from these samples without removing any from the analysis. </w:t>
+        <w:t xml:space="preserve"> package in R. All samples were sequenced to 99-100% sequencing depth</w:t>
+      </w:r>
+      <w:r>
+        <w:rPr>
+          <w:rFonts w:ascii="Times New Roman" w:hAnsi="Times New Roman" w:cs="Times New Roman"/>
+          <w:bCs/>
+        </w:rPr>
+        <w:t>.</w:t>
       </w:r>
     </w:p>
     <w:p>
@@ -15967,12 +15972,27 @@
           <w:bCs/>
         </w:rPr>
       </w:pPr>
-      <w:r>
-        <w:rPr>
-          <w:rFonts w:ascii="Times New Roman" w:hAnsi="Times New Roman" w:cs="Times New Roman"/>
-          <w:bCs/>
-        </w:rPr>
-        <w:t>Supp Figure:</w:t>
+      <w:commentRangeStart w:id="139"/>
+      <w:r>
+        <w:rPr>
+          <w:rFonts w:ascii="Times New Roman" w:hAnsi="Times New Roman" w:cs="Times New Roman"/>
+          <w:bCs/>
+        </w:rPr>
+        <w:t>Supp</w:t>
+      </w:r>
+      <w:commentRangeEnd w:id="139"/>
+      <w:r>
+        <w:rPr>
+          <w:rStyle w:val="CommentReference"/>
+        </w:rPr>
+        <w:commentReference w:id="139"/>
+      </w:r>
+      <w:r>
+        <w:rPr>
+          <w:rFonts w:ascii="Times New Roman" w:hAnsi="Times New Roman" w:cs="Times New Roman"/>
+          <w:bCs/>
+        </w:rPr>
+        <w:t xml:space="preserve"> Figure:</w:t>
       </w:r>
       <w:r>
         <w:rPr>
@@ -16222,12 +16242,27 @@
           <w:bCs/>
         </w:rPr>
       </w:pPr>
-      <w:r>
-        <w:rPr>
-          <w:rFonts w:ascii="Times New Roman" w:hAnsi="Times New Roman" w:cs="Times New Roman"/>
-          <w:bCs/>
-        </w:rPr>
-        <w:t xml:space="preserve">Supp Figure: </w:t>
+      <w:commentRangeStart w:id="140"/>
+      <w:r>
+        <w:rPr>
+          <w:rFonts w:ascii="Times New Roman" w:hAnsi="Times New Roman" w:cs="Times New Roman"/>
+          <w:bCs/>
+        </w:rPr>
+        <w:t>Supp</w:t>
+      </w:r>
+      <w:commentRangeEnd w:id="140"/>
+      <w:r>
+        <w:rPr>
+          <w:rStyle w:val="CommentReference"/>
+        </w:rPr>
+        <w:commentReference w:id="140"/>
+      </w:r>
+      <w:r>
+        <w:rPr>
+          <w:rFonts w:ascii="Times New Roman" w:hAnsi="Times New Roman" w:cs="Times New Roman"/>
+          <w:bCs/>
+        </w:rPr>
+        <w:t xml:space="preserve"> Figure: </w:t>
       </w:r>
       <w:r>
         <w:rPr>
@@ -16323,10 +16358,10 @@
         </w:rPr>
         <w:lastRenderedPageBreak/>
         <w:drawing>
-          <wp:inline distT="0" distB="0" distL="0" distR="0" wp14:anchorId="0AE57429" wp14:editId="1882995E">
+          <wp:inline distT="0" distB="0" distL="0" distR="0" wp14:anchorId="56987E2F" wp14:editId="4BAE404B">
             <wp:extent cx="5943600" cy="4592955"/>
             <wp:effectExtent l="0" t="0" r="0" b="4445"/>
-            <wp:docPr id="10" name="Picture 10"/>
+            <wp:docPr id="17" name="Picture 17"/>
             <wp:cNvGraphicFramePr>
               <a:graphicFrameLocks xmlns:a="http://schemas.openxmlformats.org/drawingml/2006/main" noChangeAspect="1"/>
             </wp:cNvGraphicFramePr>
@@ -16334,7 +16369,7 @@
               <a:graphicData uri="http://schemas.openxmlformats.org/drawingml/2006/picture">
                 <pic:pic xmlns:pic="http://schemas.openxmlformats.org/drawingml/2006/picture">
                   <pic:nvPicPr>
-                    <pic:cNvPr id="10" name="supp_fld_effect.pdf"/>
+                    <pic:cNvPr id="17" name="supp_fld_effect.pdf"/>
                     <pic:cNvPicPr/>
                   </pic:nvPicPr>
                   <pic:blipFill>
@@ -17715,6 +17750,38 @@
       </w:r>
       <w:r>
         <w:t xml:space="preserve">Will be updating figure design and caption descriptions. </w:t>
+      </w:r>
+    </w:p>
+  </w:comment>
+  <w:comment w:id="139" w:author="Ana Miller-Ter Kuile" w:date="2020-06-15T14:12:00Z" w:initials="AMK">
+    <w:p>
+      <w:pPr>
+        <w:pStyle w:val="CommentText"/>
+      </w:pPr>
+      <w:r>
+        <w:rPr>
+          <w:rStyle w:val="CommentReference"/>
+        </w:rPr>
+        <w:annotationRef/>
+      </w:r>
+      <w:r>
+        <w:t>Update with new taxonomic assignments</w:t>
+      </w:r>
+    </w:p>
+  </w:comment>
+  <w:comment w:id="140" w:author="Ana Miller-Ter Kuile" w:date="2020-06-15T14:12:00Z" w:initials="AMK">
+    <w:p>
+      <w:pPr>
+        <w:pStyle w:val="CommentText"/>
+      </w:pPr>
+      <w:r>
+        <w:rPr>
+          <w:rStyle w:val="CommentReference"/>
+        </w:rPr>
+        <w:annotationRef/>
+      </w:r>
+      <w:r>
+        <w:t>Update with family-level analyses</w:t>
       </w:r>
     </w:p>
   </w:comment>
@@ -17773,6 +17840,8 @@
   <w15:commentEx w15:paraId="7ACC163D" w15:done="0"/>
   <w15:commentEx w15:paraId="7D2F971B" w15:done="0"/>
   <w15:commentEx w15:paraId="2972F583" w15:done="0"/>
+  <w15:commentEx w15:paraId="177A6695" w15:done="0"/>
+  <w15:commentEx w15:paraId="4BF2A83F" w15:done="0"/>
 </w15:commentsEx>
 </file>
 
@@ -17826,6 +17895,8 @@
   <w16cex:commentExtensible w16cex:durableId="228C9C47" w16cex:dateUtc="2020-06-11T19:04:00Z"/>
   <w16cex:commentExtensible w16cex:durableId="228C9CD2" w16cex:dateUtc="2020-06-11T19:06:00Z"/>
   <w16cex:commentExtensible w16cex:durableId="226E2E67" w16cex:dateUtc="2020-05-19T15:07:00Z"/>
+  <w16cex:commentExtensible w16cex:durableId="2292005D" w16cex:dateUtc="2020-06-15T19:12:00Z"/>
+  <w16cex:commentExtensible w16cex:durableId="22920052" w16cex:dateUtc="2020-06-15T19:12:00Z"/>
 </w16cex:commentsExtensible>
 </file>
 
@@ -17881,6 +17952,8 @@
   <w16cid:commentId w16cid:paraId="7ACC163D" w16cid:durableId="228C9C47"/>
   <w16cid:commentId w16cid:paraId="7D2F971B" w16cid:durableId="228C9CD2"/>
   <w16cid:commentId w16cid:paraId="2972F583" w16cid:durableId="226E2E67"/>
+  <w16cid:commentId w16cid:paraId="177A6695" w16cid:durableId="2292005D"/>
+  <w16cid:commentId w16cid:paraId="4BF2A83F" w16cid:durableId="22920052"/>
 </w16cid:commentsIds>
 </file>
 

</xml_diff>

<commit_message>
finished updating scripts and outputs for supplemental figures
</commit_message>
<xml_diff>
--- a/Drafts/Draft_Jun12_2020.docx
+++ b/Drafts/Draft_Jun12_2020.docx
@@ -15915,10 +15915,10 @@
         </w:rPr>
         <w:lastRenderedPageBreak/>
         <w:drawing>
-          <wp:inline distT="0" distB="0" distL="0" distR="0" wp14:anchorId="18231484" wp14:editId="2F698BA5">
+          <wp:inline distT="0" distB="0" distL="0" distR="0" wp14:anchorId="19F7AE91" wp14:editId="041CF896">
             <wp:extent cx="5943600" cy="7691755"/>
             <wp:effectExtent l="0" t="0" r="0" b="4445"/>
-            <wp:docPr id="8" name="Picture 8"/>
+            <wp:docPr id="18" name="Picture 18"/>
             <wp:cNvGraphicFramePr>
               <a:graphicFrameLocks xmlns:a="http://schemas.openxmlformats.org/drawingml/2006/main" noChangeAspect="1"/>
             </wp:cNvGraphicFramePr>
@@ -15926,7 +15926,7 @@
               <a:graphicData uri="http://schemas.openxmlformats.org/drawingml/2006/picture">
                 <pic:pic xmlns:pic="http://schemas.openxmlformats.org/drawingml/2006/picture">
                   <pic:nvPicPr>
-                    <pic:cNvPr id="8" name="supp_pred_prey_nd.pdf"/>
+                    <pic:cNvPr id="18" name="supp_pred_prey_nd.pdf"/>
                     <pic:cNvPicPr/>
                   </pic:nvPicPr>
                   <pic:blipFill>
@@ -15972,27 +15972,12 @@
           <w:bCs/>
         </w:rPr>
       </w:pPr>
-      <w:commentRangeStart w:id="139"/>
-      <w:r>
-        <w:rPr>
-          <w:rFonts w:ascii="Times New Roman" w:hAnsi="Times New Roman" w:cs="Times New Roman"/>
-          <w:bCs/>
-        </w:rPr>
-        <w:t>Supp</w:t>
-      </w:r>
-      <w:commentRangeEnd w:id="139"/>
-      <w:r>
-        <w:rPr>
-          <w:rStyle w:val="CommentReference"/>
-        </w:rPr>
-        <w:commentReference w:id="139"/>
-      </w:r>
-      <w:r>
-        <w:rPr>
-          <w:rFonts w:ascii="Times New Roman" w:hAnsi="Times New Roman" w:cs="Times New Roman"/>
-          <w:bCs/>
-        </w:rPr>
-        <w:t xml:space="preserve"> Figure:</w:t>
+      <w:r>
+        <w:rPr>
+          <w:rFonts w:ascii="Times New Roman" w:hAnsi="Times New Roman" w:cs="Times New Roman"/>
+          <w:bCs/>
+        </w:rPr>
+        <w:t>Supp Figure:</w:t>
       </w:r>
       <w:r>
         <w:rPr>
@@ -16242,7 +16227,7 @@
           <w:bCs/>
         </w:rPr>
       </w:pPr>
-      <w:commentRangeStart w:id="140"/>
+      <w:commentRangeStart w:id="139"/>
       <w:r>
         <w:rPr>
           <w:rFonts w:ascii="Times New Roman" w:hAnsi="Times New Roman" w:cs="Times New Roman"/>
@@ -16250,12 +16235,12 @@
         </w:rPr>
         <w:t>Supp</w:t>
       </w:r>
-      <w:commentRangeEnd w:id="140"/>
+      <w:commentRangeEnd w:id="139"/>
       <w:r>
         <w:rPr>
           <w:rStyle w:val="CommentReference"/>
         </w:rPr>
-        <w:commentReference w:id="140"/>
+        <w:commentReference w:id="139"/>
       </w:r>
       <w:r>
         <w:rPr>
@@ -17754,22 +17739,6 @@
     </w:p>
   </w:comment>
   <w:comment w:id="139" w:author="Ana Miller-Ter Kuile" w:date="2020-06-15T14:12:00Z" w:initials="AMK">
-    <w:p>
-      <w:pPr>
-        <w:pStyle w:val="CommentText"/>
-      </w:pPr>
-      <w:r>
-        <w:rPr>
-          <w:rStyle w:val="CommentReference"/>
-        </w:rPr>
-        <w:annotationRef/>
-      </w:r>
-      <w:r>
-        <w:t>Update with new taxonomic assignments</w:t>
-      </w:r>
-    </w:p>
-  </w:comment>
-  <w:comment w:id="140" w:author="Ana Miller-Ter Kuile" w:date="2020-06-15T14:12:00Z" w:initials="AMK">
     <w:p>
       <w:pPr>
         <w:pStyle w:val="CommentText"/>
@@ -17840,7 +17809,6 @@
   <w15:commentEx w15:paraId="7ACC163D" w15:done="0"/>
   <w15:commentEx w15:paraId="7D2F971B" w15:done="0"/>
   <w15:commentEx w15:paraId="2972F583" w15:done="0"/>
-  <w15:commentEx w15:paraId="177A6695" w15:done="0"/>
   <w15:commentEx w15:paraId="4BF2A83F" w15:done="0"/>
 </w15:commentsEx>
 </file>
@@ -17895,7 +17863,6 @@
   <w16cex:commentExtensible w16cex:durableId="228C9C47" w16cex:dateUtc="2020-06-11T19:04:00Z"/>
   <w16cex:commentExtensible w16cex:durableId="228C9CD2" w16cex:dateUtc="2020-06-11T19:06:00Z"/>
   <w16cex:commentExtensible w16cex:durableId="226E2E67" w16cex:dateUtc="2020-05-19T15:07:00Z"/>
-  <w16cex:commentExtensible w16cex:durableId="2292005D" w16cex:dateUtc="2020-06-15T19:12:00Z"/>
   <w16cex:commentExtensible w16cex:durableId="22920052" w16cex:dateUtc="2020-06-15T19:12:00Z"/>
 </w16cex:commentsExtensible>
 </file>
@@ -17952,7 +17919,6 @@
   <w16cid:commentId w16cid:paraId="7ACC163D" w16cid:durableId="228C9C47"/>
   <w16cid:commentId w16cid:paraId="7D2F971B" w16cid:durableId="228C9CD2"/>
   <w16cid:commentId w16cid:paraId="2972F583" w16cid:durableId="226E2E67"/>
-  <w16cid:commentId w16cid:paraId="177A6695" w16cid:durableId="2292005D"/>
   <w16cid:commentId w16cid:paraId="4BF2A83F" w16cid:durableId="22920052"/>
 </w16cid:commentsIds>
 </file>

</xml_diff>